<commit_message>
added fully dressed usecases
</commit_message>
<xml_diff>
--- a/Docs/Readit.docx
+++ b/Docs/Readit.docx
@@ -385,8 +385,6 @@
         </w:rPr>
         <w:t xml:space="preserve">Group </w:t>
       </w:r>
-      <w:proofErr w:type="spellStart"/>
-      <w:proofErr w:type="gramStart"/>
       <w:r>
         <w:rPr>
           <w:rFonts w:asciiTheme="majorBidi" w:hAnsiTheme="majorBidi" w:cstheme="majorBidi"/>
@@ -403,9 +401,25 @@
           <w:sz w:val="24"/>
           <w:szCs w:val="24"/>
         </w:rPr>
-        <w:t>Muhammad</w:t>
-      </w:r>
-      <w:proofErr w:type="spellEnd"/>
+        <w:t xml:space="preserve"> Muhammad</w:t>
+      </w:r>
+      <w:r>
+        <w:rPr>
+          <w:rFonts w:asciiTheme="majorBidi" w:hAnsiTheme="majorBidi" w:cstheme="majorBidi"/>
+          <w:sz w:val="24"/>
+          <w:szCs w:val="24"/>
+        </w:rPr>
+        <w:t xml:space="preserve"> </w:t>
+      </w:r>
+      <w:proofErr w:type="gramStart"/>
+      <w:r>
+        <w:rPr>
+          <w:rFonts w:asciiTheme="majorBidi" w:hAnsiTheme="majorBidi" w:cstheme="majorBidi"/>
+          <w:sz w:val="24"/>
+          <w:szCs w:val="24"/>
+        </w:rPr>
+        <w:t>Umair  (</w:t>
+      </w:r>
       <w:proofErr w:type="gramEnd"/>
       <w:r>
         <w:rPr>
@@ -413,7 +427,7 @@
           <w:sz w:val="24"/>
           <w:szCs w:val="24"/>
         </w:rPr>
-        <w:t xml:space="preserve"> Umair  (SP21-BSE-058)</w:t>
+        <w:t>SP21-BSE-058)</w:t>
       </w:r>
     </w:p>
     <w:p>
@@ -513,7 +527,25 @@
           <w:szCs w:val="24"/>
           <w:lang w:val="en-AE"/>
         </w:rPr>
-        <w:t>Saeed (</w:t>
+        <w:t xml:space="preserve">Saeed </w:t>
+      </w:r>
+      <w:r>
+        <w:rPr>
+          <w:rFonts w:asciiTheme="majorBidi" w:hAnsiTheme="majorBidi" w:cstheme="majorBidi"/>
+          <w:sz w:val="24"/>
+          <w:szCs w:val="24"/>
+          <w:lang w:val="en-AE"/>
+        </w:rPr>
+        <w:tab/>
+      </w:r>
+      <w:r>
+        <w:rPr>
+          <w:rFonts w:asciiTheme="majorBidi" w:hAnsiTheme="majorBidi" w:cstheme="majorBidi"/>
+          <w:sz w:val="24"/>
+          <w:szCs w:val="24"/>
+          <w:lang w:val="en-AE"/>
+        </w:rPr>
+        <w:t>(</w:t>
       </w:r>
       <w:r>
         <w:rPr>
@@ -640,7 +672,25 @@
           <w:szCs w:val="24"/>
           <w:lang w:val="en-AE"/>
         </w:rPr>
-        <w:t>Muhammad Ali Zain (SP21-BSE-0</w:t>
+        <w:t xml:space="preserve">Muhammad Ali Zain </w:t>
+      </w:r>
+      <w:r>
+        <w:rPr>
+          <w:rFonts w:asciiTheme="majorBidi" w:hAnsiTheme="majorBidi" w:cstheme="majorBidi"/>
+          <w:sz w:val="24"/>
+          <w:szCs w:val="24"/>
+          <w:lang w:val="en-AE"/>
+        </w:rPr>
+        <w:tab/>
+      </w:r>
+      <w:r>
+        <w:rPr>
+          <w:rFonts w:asciiTheme="majorBidi" w:hAnsiTheme="majorBidi" w:cstheme="majorBidi"/>
+          <w:sz w:val="24"/>
+          <w:szCs w:val="24"/>
+          <w:lang w:val="en-AE"/>
+        </w:rPr>
+        <w:t>(SP21-BSE-0</w:t>
       </w:r>
       <w:r>
         <w:rPr>
@@ -781,7 +831,7 @@
           <w:szCs w:val="24"/>
           <w:lang w:val="en-AE"/>
         </w:rPr>
-        <w:t xml:space="preserve"> (SP21-BSE-0</w:t>
+        <w:t>(SP21-BSE-0</w:t>
       </w:r>
       <w:r>
         <w:rPr>
@@ -870,86 +920,71 @@
         <w:p>
           <w:pPr>
             <w:pStyle w:val="TOC1"/>
-            <w:tabs>
-              <w:tab w:val="right" w:leader="dot" w:pos="9350"/>
-            </w:tabs>
             <w:rPr>
               <w:rFonts w:asciiTheme="minorHAnsi" w:eastAsiaTheme="minorEastAsia" w:hAnsiTheme="minorHAnsi" w:cstheme="minorBidi"/>
-              <w:noProof/>
               <w:lang w:val="en-AE" w:eastAsia="en-AE" w:bidi="ar-SA"/>
             </w:rPr>
           </w:pPr>
           <w:r>
             <w:rPr>
-              <w:rFonts w:asciiTheme="majorBidi" w:hAnsiTheme="majorBidi" w:cstheme="majorBidi"/>
+              <w:noProof w:val="0"/>
             </w:rPr>
             <w:fldChar w:fldCharType="begin"/>
           </w:r>
           <w:r>
-            <w:rPr>
-              <w:rFonts w:asciiTheme="majorBidi" w:hAnsiTheme="majorBidi" w:cstheme="majorBidi"/>
-            </w:rPr>
             <w:instrText xml:space="preserve"> TOC \o "1-3" \h \z \u </w:instrText>
           </w:r>
           <w:r>
             <w:rPr>
-              <w:rFonts w:asciiTheme="majorBidi" w:hAnsiTheme="majorBidi" w:cstheme="majorBidi"/>
+              <w:noProof w:val="0"/>
             </w:rPr>
             <w:fldChar w:fldCharType="separate"/>
           </w:r>
-          <w:hyperlink w:anchor="_Toc117261846" w:history="1">
+          <w:hyperlink w:anchor="_Toc117817749" w:history="1">
             <w:r>
               <w:rPr>
                 <w:rStyle w:val="Hyperlink"/>
-                <w:rFonts w:asciiTheme="majorBidi" w:hAnsiTheme="majorBidi" w:cstheme="majorBidi"/>
-                <w:noProof/>
+                <w:rFonts w:cstheme="majorBidi"/>
               </w:rPr>
               <w:t>CHAPTER 1 PROJECT PROPOSAL</w:t>
             </w:r>
             <w:r>
               <w:rPr>
-                <w:noProof/>
                 <w:webHidden/>
               </w:rPr>
               <w:tab/>
             </w:r>
             <w:r>
               <w:rPr>
-                <w:noProof/>
                 <w:webHidden/>
               </w:rPr>
               <w:fldChar w:fldCharType="begin"/>
             </w:r>
             <w:r>
               <w:rPr>
-                <w:noProof/>
-                <w:webHidden/>
-              </w:rPr>
-              <w:instrText xml:space="preserve"> PAGEREF _Toc117261846 \h </w:instrText>
-            </w:r>
-            <w:r>
-              <w:rPr>
-                <w:noProof/>
-                <w:webHidden/>
-              </w:rPr>
-            </w:r>
-            <w:r>
-              <w:rPr>
-                <w:noProof/>
+                <w:webHidden/>
+              </w:rPr>
+              <w:instrText xml:space="preserve"> PAGEREF _Toc117817749 \h </w:instrText>
+            </w:r>
+            <w:r>
+              <w:rPr>
+                <w:webHidden/>
+              </w:rPr>
+            </w:r>
+            <w:r>
+              <w:rPr>
                 <w:webHidden/>
               </w:rPr>
               <w:fldChar w:fldCharType="separate"/>
             </w:r>
             <w:r>
               <w:rPr>
-                <w:noProof/>
                 <w:webHidden/>
               </w:rPr>
               <w:t>3</w:t>
             </w:r>
             <w:r>
               <w:rPr>
-                <w:noProof/>
                 <w:webHidden/>
               </w:rPr>
               <w:fldChar w:fldCharType="end"/>
@@ -968,7 +1003,7 @@
               <w:lang w:val="en-AE" w:eastAsia="en-AE" w:bidi="ar-SA"/>
             </w:rPr>
           </w:pPr>
-          <w:hyperlink w:anchor="_Toc117261847" w:history="1">
+          <w:hyperlink w:anchor="_Toc117817750" w:history="1">
             <w:r>
               <w:rPr>
                 <w:rStyle w:val="Hyperlink"/>
@@ -996,7 +1031,7 @@
                 <w:noProof/>
                 <w:webHidden/>
               </w:rPr>
-              <w:instrText xml:space="preserve"> PAGEREF _Toc117261847 \h </w:instrText>
+              <w:instrText xml:space="preserve"> PAGEREF _Toc117817750 \h </w:instrText>
             </w:r>
             <w:r>
               <w:rPr>
@@ -1039,7 +1074,7 @@
               <w:lang w:val="en-AE" w:eastAsia="en-AE" w:bidi="ar-SA"/>
             </w:rPr>
           </w:pPr>
-          <w:hyperlink w:anchor="_Toc117261848" w:history="1">
+          <w:hyperlink w:anchor="_Toc117817751" w:history="1">
             <w:r>
               <w:rPr>
                 <w:rStyle w:val="Hyperlink"/>
@@ -1067,7 +1102,7 @@
                 <w:noProof/>
                 <w:webHidden/>
               </w:rPr>
-              <w:instrText xml:space="preserve"> PAGEREF _Toc117261848 \h </w:instrText>
+              <w:instrText xml:space="preserve"> PAGEREF _Toc117817751 \h </w:instrText>
             </w:r>
             <w:r>
               <w:rPr>
@@ -1110,7 +1145,7 @@
               <w:lang w:val="en-AE" w:eastAsia="en-AE" w:bidi="ar-SA"/>
             </w:rPr>
           </w:pPr>
-          <w:hyperlink w:anchor="_Toc117261849" w:history="1">
+          <w:hyperlink w:anchor="_Toc117817752" w:history="1">
             <w:r>
               <w:rPr>
                 <w:rStyle w:val="Hyperlink"/>
@@ -1138,7 +1173,7 @@
                 <w:noProof/>
                 <w:webHidden/>
               </w:rPr>
-              <w:instrText xml:space="preserve"> PAGEREF _Toc117261849 \h </w:instrText>
+              <w:instrText xml:space="preserve"> PAGEREF _Toc117817752 \h </w:instrText>
             </w:r>
             <w:r>
               <w:rPr>
@@ -1181,7 +1216,7 @@
               <w:lang w:val="en-AE" w:eastAsia="en-AE" w:bidi="ar-SA"/>
             </w:rPr>
           </w:pPr>
-          <w:hyperlink w:anchor="_Toc117261850" w:history="1">
+          <w:hyperlink w:anchor="_Toc117817753" w:history="1">
             <w:r>
               <w:rPr>
                 <w:rStyle w:val="Hyperlink"/>
@@ -1209,7 +1244,7 @@
                 <w:noProof/>
                 <w:webHidden/>
               </w:rPr>
-              <w:instrText xml:space="preserve"> PAGEREF _Toc117261850 \h </w:instrText>
+              <w:instrText xml:space="preserve"> PAGEREF _Toc117817753 \h </w:instrText>
             </w:r>
             <w:r>
               <w:rPr>
@@ -1252,7 +1287,7 @@
               <w:lang w:val="en-AE" w:eastAsia="en-AE" w:bidi="ar-SA"/>
             </w:rPr>
           </w:pPr>
-          <w:hyperlink w:anchor="_Toc117261851" w:history="1">
+          <w:hyperlink w:anchor="_Toc117817754" w:history="1">
             <w:r>
               <w:rPr>
                 <w:rStyle w:val="Hyperlink"/>
@@ -1280,7 +1315,7 @@
                 <w:noProof/>
                 <w:webHidden/>
               </w:rPr>
-              <w:instrText xml:space="preserve"> PAGEREF _Toc117261851 \h </w:instrText>
+              <w:instrText xml:space="preserve"> PAGEREF _Toc117817754 \h </w:instrText>
             </w:r>
             <w:r>
               <w:rPr>
@@ -1323,7 +1358,7 @@
               <w:lang w:val="en-AE" w:eastAsia="en-AE" w:bidi="ar-SA"/>
             </w:rPr>
           </w:pPr>
-          <w:hyperlink w:anchor="_Toc117261852" w:history="1">
+          <w:hyperlink w:anchor="_Toc117817755" w:history="1">
             <w:r>
               <w:rPr>
                 <w:rStyle w:val="Hyperlink"/>
@@ -1351,7 +1386,7 @@
                 <w:noProof/>
                 <w:webHidden/>
               </w:rPr>
-              <w:instrText xml:space="preserve"> PAGEREF _Toc117261852 \h </w:instrText>
+              <w:instrText xml:space="preserve"> PAGEREF _Toc117817755 \h </w:instrText>
             </w:r>
             <w:r>
               <w:rPr>
@@ -1385,68 +1420,57 @@
         <w:p>
           <w:pPr>
             <w:pStyle w:val="TOC1"/>
-            <w:tabs>
-              <w:tab w:val="right" w:leader="dot" w:pos="9350"/>
-            </w:tabs>
             <w:rPr>
               <w:rFonts w:asciiTheme="minorHAnsi" w:eastAsiaTheme="minorEastAsia" w:hAnsiTheme="minorHAnsi" w:cstheme="minorBidi"/>
-              <w:noProof/>
               <w:lang w:val="en-AE" w:eastAsia="en-AE" w:bidi="ar-SA"/>
             </w:rPr>
           </w:pPr>
-          <w:hyperlink w:anchor="_Toc117261853" w:history="1">
+          <w:hyperlink w:anchor="_Toc117817756" w:history="1">
             <w:r>
               <w:rPr>
                 <w:rStyle w:val="Hyperlink"/>
-                <w:rFonts w:asciiTheme="majorBidi" w:hAnsiTheme="majorBidi" w:cstheme="majorBidi"/>
-                <w:noProof/>
+                <w:rFonts w:cstheme="majorBidi"/>
+                <w:color w:val="4F81BD" w:themeColor="accent1"/>
               </w:rPr>
               <w:t>CHAPTER 2 USE CASES</w:t>
             </w:r>
             <w:r>
               <w:rPr>
-                <w:noProof/>
                 <w:webHidden/>
               </w:rPr>
               <w:tab/>
             </w:r>
             <w:r>
               <w:rPr>
-                <w:noProof/>
                 <w:webHidden/>
               </w:rPr>
               <w:fldChar w:fldCharType="begin"/>
             </w:r>
             <w:r>
               <w:rPr>
-                <w:noProof/>
-                <w:webHidden/>
-              </w:rPr>
-              <w:instrText xml:space="preserve"> PAGEREF _Toc117261853 \h </w:instrText>
-            </w:r>
-            <w:r>
-              <w:rPr>
-                <w:noProof/>
-                <w:webHidden/>
-              </w:rPr>
-            </w:r>
-            <w:r>
-              <w:rPr>
-                <w:noProof/>
+                <w:webHidden/>
+              </w:rPr>
+              <w:instrText xml:space="preserve"> PAGEREF _Toc117817756 \h </w:instrText>
+            </w:r>
+            <w:r>
+              <w:rPr>
+                <w:webHidden/>
+              </w:rPr>
+            </w:r>
+            <w:r>
+              <w:rPr>
                 <w:webHidden/>
               </w:rPr>
               <w:fldChar w:fldCharType="separate"/>
             </w:r>
             <w:r>
               <w:rPr>
-                <w:noProof/>
                 <w:webHidden/>
               </w:rPr>
               <w:t>4</w:t>
             </w:r>
             <w:r>
               <w:rPr>
-                <w:noProof/>
                 <w:webHidden/>
               </w:rPr>
               <w:fldChar w:fldCharType="end"/>
@@ -1465,7 +1489,7 @@
               <w:lang w:val="en-AE" w:eastAsia="en-AE" w:bidi="ar-SA"/>
             </w:rPr>
           </w:pPr>
-          <w:hyperlink w:anchor="_Toc117261854" w:history="1">
+          <w:hyperlink w:anchor="_Toc117817757" w:history="1">
             <w:r>
               <w:rPr>
                 <w:rStyle w:val="Hyperlink"/>
@@ -1493,7 +1517,7 @@
                 <w:noProof/>
                 <w:webHidden/>
               </w:rPr>
-              <w:instrText xml:space="preserve"> PAGEREF _Toc117261854 \h </w:instrText>
+              <w:instrText xml:space="preserve"> PAGEREF _Toc117817757 \h </w:instrText>
             </w:r>
             <w:r>
               <w:rPr>
@@ -1513,7 +1537,7 @@
                 <w:noProof/>
                 <w:webHidden/>
               </w:rPr>
-              <w:t>4</w:t>
+              <w:t>5</w:t>
             </w:r>
             <w:r>
               <w:rPr>
@@ -1536,7 +1560,7 @@
               <w:lang w:val="en-AE" w:eastAsia="en-AE" w:bidi="ar-SA"/>
             </w:rPr>
           </w:pPr>
-          <w:hyperlink w:anchor="_Toc117261855" w:history="1">
+          <w:hyperlink w:anchor="_Toc117817758" w:history="1">
             <w:r>
               <w:rPr>
                 <w:rStyle w:val="Hyperlink"/>
@@ -1564,7 +1588,7 @@
                 <w:noProof/>
                 <w:webHidden/>
               </w:rPr>
-              <w:instrText xml:space="preserve"> PAGEREF _Toc117261855 \h </w:instrText>
+              <w:instrText xml:space="preserve"> PAGEREF _Toc117817758 \h </w:instrText>
             </w:r>
             <w:r>
               <w:rPr>
@@ -1584,7 +1608,7 @@
                 <w:noProof/>
                 <w:webHidden/>
               </w:rPr>
-              <w:t>4</w:t>
+              <w:t>5</w:t>
             </w:r>
             <w:r>
               <w:rPr>
@@ -1608,7 +1632,7 @@
               <w:lang w:val="en-AE" w:eastAsia="en-AE" w:bidi="ar-SA"/>
             </w:rPr>
           </w:pPr>
-          <w:hyperlink w:anchor="_Toc117261856" w:history="1">
+          <w:hyperlink w:anchor="_Toc117817759" w:history="1">
             <w:r>
               <w:rPr>
                 <w:rStyle w:val="Hyperlink"/>
@@ -1652,7 +1676,7 @@
                 <w:noProof/>
                 <w:webHidden/>
               </w:rPr>
-              <w:instrText xml:space="preserve"> PAGEREF _Toc117261856 \h </w:instrText>
+              <w:instrText xml:space="preserve"> PAGEREF _Toc117817759 \h </w:instrText>
             </w:r>
             <w:r>
               <w:rPr>
@@ -1672,7 +1696,7 @@
                 <w:noProof/>
                 <w:webHidden/>
               </w:rPr>
-              <w:t>4</w:t>
+              <w:t>5</w:t>
             </w:r>
             <w:r>
               <w:rPr>
@@ -1696,7 +1720,7 @@
               <w:lang w:val="en-AE" w:eastAsia="en-AE" w:bidi="ar-SA"/>
             </w:rPr>
           </w:pPr>
-          <w:hyperlink w:anchor="_Toc117261857" w:history="1">
+          <w:hyperlink w:anchor="_Toc117817760" w:history="1">
             <w:r>
               <w:rPr>
                 <w:rStyle w:val="Hyperlink"/>
@@ -1740,7 +1764,7 @@
                 <w:noProof/>
                 <w:webHidden/>
               </w:rPr>
-              <w:instrText xml:space="preserve"> PAGEREF _Toc117261857 \h </w:instrText>
+              <w:instrText xml:space="preserve"> PAGEREF _Toc117817760 \h </w:instrText>
             </w:r>
             <w:r>
               <w:rPr>
@@ -1760,7 +1784,7 @@
                 <w:noProof/>
                 <w:webHidden/>
               </w:rPr>
-              <w:t>4</w:t>
+              <w:t>5</w:t>
             </w:r>
             <w:r>
               <w:rPr>
@@ -1784,7 +1808,7 @@
               <w:lang w:val="en-AE" w:eastAsia="en-AE" w:bidi="ar-SA"/>
             </w:rPr>
           </w:pPr>
-          <w:hyperlink w:anchor="_Toc117261858" w:history="1">
+          <w:hyperlink w:anchor="_Toc117817761" w:history="1">
             <w:r>
               <w:rPr>
                 <w:rStyle w:val="Hyperlink"/>
@@ -1828,7 +1852,7 @@
                 <w:noProof/>
                 <w:webHidden/>
               </w:rPr>
-              <w:instrText xml:space="preserve"> PAGEREF _Toc117261858 \h </w:instrText>
+              <w:instrText xml:space="preserve"> PAGEREF _Toc117817761 \h </w:instrText>
             </w:r>
             <w:r>
               <w:rPr>
@@ -1848,7 +1872,7 @@
                 <w:noProof/>
                 <w:webHidden/>
               </w:rPr>
-              <w:t>4</w:t>
+              <w:t>5</w:t>
             </w:r>
             <w:r>
               <w:rPr>
@@ -1872,7 +1896,7 @@
               <w:lang w:val="en-AE" w:eastAsia="en-AE" w:bidi="ar-SA"/>
             </w:rPr>
           </w:pPr>
-          <w:hyperlink w:anchor="_Toc117261859" w:history="1">
+          <w:hyperlink w:anchor="_Toc117817762" w:history="1">
             <w:r>
               <w:rPr>
                 <w:rStyle w:val="Hyperlink"/>
@@ -1916,7 +1940,7 @@
                 <w:noProof/>
                 <w:webHidden/>
               </w:rPr>
-              <w:instrText xml:space="preserve"> PAGEREF _Toc117261859 \h </w:instrText>
+              <w:instrText xml:space="preserve"> PAGEREF _Toc117817762 \h </w:instrText>
             </w:r>
             <w:r>
               <w:rPr>
@@ -1936,7 +1960,7 @@
                 <w:noProof/>
                 <w:webHidden/>
               </w:rPr>
-              <w:t>4</w:t>
+              <w:t>5</w:t>
             </w:r>
             <w:r>
               <w:rPr>
@@ -1960,7 +1984,7 @@
               <w:lang w:val="en-AE" w:eastAsia="en-AE" w:bidi="ar-SA"/>
             </w:rPr>
           </w:pPr>
-          <w:hyperlink w:anchor="_Toc117261860" w:history="1">
+          <w:hyperlink w:anchor="_Toc117817763" w:history="1">
             <w:r>
               <w:rPr>
                 <w:rStyle w:val="Hyperlink"/>
@@ -2004,7 +2028,7 @@
                 <w:noProof/>
                 <w:webHidden/>
               </w:rPr>
-              <w:instrText xml:space="preserve"> PAGEREF _Toc117261860 \h </w:instrText>
+              <w:instrText xml:space="preserve"> PAGEREF _Toc117817763 \h </w:instrText>
             </w:r>
             <w:r>
               <w:rPr>
@@ -2024,7 +2048,7 @@
                 <w:noProof/>
                 <w:webHidden/>
               </w:rPr>
-              <w:t>4</w:t>
+              <w:t>5</w:t>
             </w:r>
             <w:r>
               <w:rPr>
@@ -2048,7 +2072,7 @@
               <w:lang w:val="en-AE" w:eastAsia="en-AE" w:bidi="ar-SA"/>
             </w:rPr>
           </w:pPr>
-          <w:hyperlink w:anchor="_Toc117261861" w:history="1">
+          <w:hyperlink w:anchor="_Toc117817764" w:history="1">
             <w:r>
               <w:rPr>
                 <w:rStyle w:val="Hyperlink"/>
@@ -2092,7 +2116,7 @@
                 <w:noProof/>
                 <w:webHidden/>
               </w:rPr>
-              <w:instrText xml:space="preserve"> PAGEREF _Toc117261861 \h </w:instrText>
+              <w:instrText xml:space="preserve"> PAGEREF _Toc117817764 \h </w:instrText>
             </w:r>
             <w:r>
               <w:rPr>
@@ -2112,7 +2136,7 @@
                 <w:noProof/>
                 <w:webHidden/>
               </w:rPr>
-              <w:t>4</w:t>
+              <w:t>5</w:t>
             </w:r>
             <w:r>
               <w:rPr>
@@ -2136,7 +2160,7 @@
               <w:lang w:val="en-AE" w:eastAsia="en-AE" w:bidi="ar-SA"/>
             </w:rPr>
           </w:pPr>
-          <w:hyperlink w:anchor="_Toc117261862" w:history="1">
+          <w:hyperlink w:anchor="_Toc117817765" w:history="1">
             <w:r>
               <w:rPr>
                 <w:rStyle w:val="Hyperlink"/>
@@ -2182,7 +2206,7 @@
                 <w:noProof/>
                 <w:webHidden/>
               </w:rPr>
-              <w:instrText xml:space="preserve"> PAGEREF _Toc117261862 \h </w:instrText>
+              <w:instrText xml:space="preserve"> PAGEREF _Toc117817765 \h </w:instrText>
             </w:r>
             <w:r>
               <w:rPr>
@@ -2202,7 +2226,7 @@
                 <w:noProof/>
                 <w:webHidden/>
               </w:rPr>
-              <w:t>4</w:t>
+              <w:t>5</w:t>
             </w:r>
             <w:r>
               <w:rPr>
@@ -2225,7 +2249,7 @@
               <w:lang w:val="en-AE" w:eastAsia="en-AE" w:bidi="ar-SA"/>
             </w:rPr>
           </w:pPr>
-          <w:hyperlink w:anchor="_Toc117261863" w:history="1">
+          <w:hyperlink w:anchor="_Toc117817766" w:history="1">
             <w:r>
               <w:rPr>
                 <w:rStyle w:val="Hyperlink"/>
@@ -2253,7 +2277,7 @@
                 <w:noProof/>
                 <w:webHidden/>
               </w:rPr>
-              <w:instrText xml:space="preserve"> PAGEREF _Toc117261863 \h </w:instrText>
+              <w:instrText xml:space="preserve"> PAGEREF _Toc117817766 \h </w:instrText>
             </w:r>
             <w:r>
               <w:rPr>
@@ -2273,7 +2297,7 @@
                 <w:noProof/>
                 <w:webHidden/>
               </w:rPr>
-              <w:t>4</w:t>
+              <w:t>5</w:t>
             </w:r>
             <w:r>
               <w:rPr>
@@ -2288,7 +2312,7 @@
           <w:pPr>
             <w:pStyle w:val="TOC3"/>
             <w:tabs>
-              <w:tab w:val="left" w:pos="2395"/>
+              <w:tab w:val="left" w:pos="3269"/>
               <w:tab w:val="right" w:leader="dot" w:pos="9350"/>
             </w:tabs>
             <w:rPr>
@@ -2297,14 +2321,15 @@
               <w:lang w:val="en-AE" w:eastAsia="en-AE" w:bidi="ar-SA"/>
             </w:rPr>
           </w:pPr>
-          <w:hyperlink w:anchor="_Toc117261864" w:history="1">
+          <w:hyperlink w:anchor="_Toc117817767" w:history="1">
             <w:r>
               <w:rPr>
                 <w:rStyle w:val="Hyperlink"/>
                 <w:rFonts w:asciiTheme="majorBidi" w:hAnsiTheme="majorBidi"/>
                 <w:noProof/>
-              </w:rPr>
-              <w:t xml:space="preserve">Muhammad Umair </w:t>
+                <w:lang w:val="en-AE"/>
+              </w:rPr>
+              <w:t>Muhammad Umair, Abdullah</w:t>
             </w:r>
             <w:r>
               <w:rPr>
@@ -2319,8 +2344,18 @@
                 <w:rStyle w:val="Hyperlink"/>
                 <w:rFonts w:asciiTheme="majorBidi" w:hAnsiTheme="majorBidi"/>
                 <w:noProof/>
-              </w:rPr>
-              <w:t xml:space="preserve">  (SP21-BSE-058)</w:t>
+                <w:lang w:val="en-AE"/>
+              </w:rPr>
+              <w:t xml:space="preserve">  (SP21-BSE-058,SP21-BSE-002</w:t>
+            </w:r>
+            <w:r>
+              <w:rPr>
+                <w:rStyle w:val="Hyperlink"/>
+                <w:rFonts w:asciiTheme="majorBidi" w:hAnsiTheme="majorBidi"/>
+                <w:noProof/>
+                <w:lang w:val="de-DE"/>
+              </w:rPr>
+              <w:t>)</w:t>
             </w:r>
             <w:r>
               <w:rPr>
@@ -2341,7 +2376,7 @@
                 <w:noProof/>
                 <w:webHidden/>
               </w:rPr>
-              <w:instrText xml:space="preserve"> PAGEREF _Toc117261864 \h </w:instrText>
+              <w:instrText xml:space="preserve"> PAGEREF _Toc117817767 \h </w:instrText>
             </w:r>
             <w:r>
               <w:rPr>
@@ -2361,7 +2396,7 @@
                 <w:noProof/>
                 <w:webHidden/>
               </w:rPr>
-              <w:t>4</w:t>
+              <w:t>5</w:t>
             </w:r>
             <w:r>
               <w:rPr>
@@ -2385,22 +2420,14 @@
               <w:lang w:val="en-AE" w:eastAsia="en-AE" w:bidi="ar-SA"/>
             </w:rPr>
           </w:pPr>
-          <w:hyperlink w:anchor="_Toc117261865" w:history="1">
+          <w:hyperlink w:anchor="_Toc117817768" w:history="1">
             <w:r>
               <w:rPr>
                 <w:rStyle w:val="Hyperlink"/>
                 <w:rFonts w:asciiTheme="majorBidi" w:hAnsiTheme="majorBidi"/>
                 <w:noProof/>
               </w:rPr>
-              <w:t xml:space="preserve">Muhammad Saeed </w:t>
-            </w:r>
-            <w:r>
-              <w:rPr>
-                <w:rFonts w:asciiTheme="minorHAnsi" w:eastAsiaTheme="minorEastAsia" w:hAnsiTheme="minorHAnsi" w:cstheme="minorBidi"/>
-                <w:noProof/>
-                <w:lang w:val="en-AE" w:eastAsia="en-AE" w:bidi="ar-SA"/>
-              </w:rPr>
-              <w:tab/>
+              <w:t>Muhammad Sae</w:t>
             </w:r>
             <w:r>
               <w:rPr>
@@ -2408,6 +2435,30 @@
                 <w:rFonts w:asciiTheme="majorBidi" w:hAnsiTheme="majorBidi"/>
                 <w:noProof/>
               </w:rPr>
+              <w:t>e</w:t>
+            </w:r>
+            <w:r>
+              <w:rPr>
+                <w:rStyle w:val="Hyperlink"/>
+                <w:rFonts w:asciiTheme="majorBidi" w:hAnsiTheme="majorBidi"/>
+                <w:noProof/>
+              </w:rPr>
+              <w:t xml:space="preserve">d </w:t>
+            </w:r>
+            <w:r>
+              <w:rPr>
+                <w:rFonts w:asciiTheme="minorHAnsi" w:eastAsiaTheme="minorEastAsia" w:hAnsiTheme="minorHAnsi" w:cstheme="minorBidi"/>
+                <w:noProof/>
+                <w:lang w:val="en-AE" w:eastAsia="en-AE" w:bidi="ar-SA"/>
+              </w:rPr>
+              <w:tab/>
+            </w:r>
+            <w:r>
+              <w:rPr>
+                <w:rStyle w:val="Hyperlink"/>
+                <w:rFonts w:asciiTheme="majorBidi" w:hAnsiTheme="majorBidi"/>
+                <w:noProof/>
+              </w:rPr>
               <w:t xml:space="preserve">  (SP21-BSE-071)</w:t>
             </w:r>
             <w:r>
@@ -2429,7 +2480,7 @@
                 <w:noProof/>
                 <w:webHidden/>
               </w:rPr>
-              <w:instrText xml:space="preserve"> PAGEREF _Toc117261865 \h </w:instrText>
+              <w:instrText xml:space="preserve"> PAGEREF _Toc117817768 \h </w:instrText>
             </w:r>
             <w:r>
               <w:rPr>
@@ -2449,7 +2500,7 @@
                 <w:noProof/>
                 <w:webHidden/>
               </w:rPr>
-              <w:t>4</w:t>
+              <w:t>5</w:t>
             </w:r>
             <w:r>
               <w:rPr>
@@ -2464,7 +2515,7 @@
           <w:pPr>
             <w:pStyle w:val="TOC3"/>
             <w:tabs>
-              <w:tab w:val="left" w:pos="3000"/>
+              <w:tab w:val="left" w:pos="3055"/>
               <w:tab w:val="right" w:leader="dot" w:pos="9350"/>
             </w:tabs>
             <w:rPr>
@@ -2473,14 +2524,14 @@
               <w:lang w:val="en-AE" w:eastAsia="en-AE" w:bidi="ar-SA"/>
             </w:rPr>
           </w:pPr>
-          <w:hyperlink w:anchor="_Toc117261866" w:history="1">
+          <w:hyperlink w:anchor="_Toc117817769" w:history="1">
             <w:r>
               <w:rPr>
                 <w:rStyle w:val="Hyperlink"/>
                 <w:rFonts w:asciiTheme="majorBidi" w:hAnsiTheme="majorBidi"/>
                 <w:noProof/>
               </w:rPr>
-              <w:t>Rimsha Muneer,Ali kazmi</w:t>
+              <w:t>Rimsha Muneer, Ali kazmi</w:t>
             </w:r>
             <w:r>
               <w:rPr>
@@ -2517,7 +2568,7 @@
                 <w:noProof/>
                 <w:webHidden/>
               </w:rPr>
-              <w:instrText xml:space="preserve"> PAGEREF _Toc117261866 \h </w:instrText>
+              <w:instrText xml:space="preserve"> PAGEREF _Toc117817769 \h </w:instrText>
             </w:r>
             <w:r>
               <w:rPr>
@@ -2552,7 +2603,7 @@
           <w:pPr>
             <w:pStyle w:val="TOC3"/>
             <w:tabs>
-              <w:tab w:val="left" w:pos="2322"/>
+              <w:tab w:val="left" w:pos="3195"/>
               <w:tab w:val="right" w:leader="dot" w:pos="9350"/>
             </w:tabs>
             <w:rPr>
@@ -2561,14 +2612,15 @@
               <w:lang w:val="en-AE" w:eastAsia="en-AE" w:bidi="ar-SA"/>
             </w:rPr>
           </w:pPr>
-          <w:hyperlink w:anchor="_Toc117261867" w:history="1">
+          <w:hyperlink w:anchor="_Toc117817770" w:history="1">
             <w:r>
               <w:rPr>
                 <w:rStyle w:val="Hyperlink"/>
                 <w:rFonts w:asciiTheme="majorBidi" w:hAnsiTheme="majorBidi"/>
                 <w:noProof/>
-              </w:rPr>
-              <w:t xml:space="preserve">Muhammad Uzair </w:t>
+                <w:lang w:val="de-DE"/>
+              </w:rPr>
+              <w:t>Muhammad Uzair,Ali kazmi</w:t>
             </w:r>
             <w:r>
               <w:rPr>
@@ -2583,8 +2635,9 @@
                 <w:rStyle w:val="Hyperlink"/>
                 <w:rFonts w:asciiTheme="majorBidi" w:hAnsiTheme="majorBidi"/>
                 <w:noProof/>
-              </w:rPr>
-              <w:t xml:space="preserve">  (SP21-BSE-059)</w:t>
+                <w:lang w:val="de-DE"/>
+              </w:rPr>
+              <w:t xml:space="preserve"> (SP21-BSE-059, SP21-BSE-072)</w:t>
             </w:r>
             <w:r>
               <w:rPr>
@@ -2605,7 +2658,7 @@
                 <w:noProof/>
                 <w:webHidden/>
               </w:rPr>
-              <w:instrText xml:space="preserve"> PAGEREF _Toc117261867 \h </w:instrText>
+              <w:instrText xml:space="preserve"> PAGEREF _Toc117817770 \h </w:instrText>
             </w:r>
             <w:r>
               <w:rPr>
@@ -2649,7 +2702,7 @@
               <w:lang w:val="en-AE" w:eastAsia="en-AE" w:bidi="ar-SA"/>
             </w:rPr>
           </w:pPr>
-          <w:hyperlink w:anchor="_Toc117261868" w:history="1">
+          <w:hyperlink w:anchor="_Toc117817771" w:history="1">
             <w:r>
               <w:rPr>
                 <w:rStyle w:val="Hyperlink"/>
@@ -2693,7 +2746,7 @@
                 <w:noProof/>
                 <w:webHidden/>
               </w:rPr>
-              <w:instrText xml:space="preserve"> PAGEREF _Toc117261868 \h </w:instrText>
+              <w:instrText xml:space="preserve"> PAGEREF _Toc117817771 \h </w:instrText>
             </w:r>
             <w:r>
               <w:rPr>
@@ -2737,7 +2790,7 @@
               <w:lang w:val="en-AE" w:eastAsia="en-AE" w:bidi="ar-SA"/>
             </w:rPr>
           </w:pPr>
-          <w:hyperlink w:anchor="_Toc117261869" w:history="1">
+          <w:hyperlink w:anchor="_Toc117817772" w:history="1">
             <w:r>
               <w:rPr>
                 <w:rStyle w:val="Hyperlink"/>
@@ -2781,7 +2834,7 @@
                 <w:noProof/>
                 <w:webHidden/>
               </w:rPr>
-              <w:instrText xml:space="preserve"> PAGEREF _Toc117261869 \h </w:instrText>
+              <w:instrText xml:space="preserve"> PAGEREF _Toc117817772 \h </w:instrText>
             </w:r>
             <w:r>
               <w:rPr>
@@ -2825,7 +2878,7 @@
               <w:lang w:val="en-AE" w:eastAsia="en-AE" w:bidi="ar-SA"/>
             </w:rPr>
           </w:pPr>
-          <w:hyperlink w:anchor="_Toc117261870" w:history="1">
+          <w:hyperlink w:anchor="_Toc117817773" w:history="1">
             <w:r>
               <w:rPr>
                 <w:rStyle w:val="Hyperlink"/>
@@ -2869,7 +2922,7 @@
                 <w:noProof/>
                 <w:webHidden/>
               </w:rPr>
-              <w:instrText xml:space="preserve"> PAGEREF _Toc117261870 \h </w:instrText>
+              <w:instrText xml:space="preserve"> PAGEREF _Toc117817773 \h </w:instrText>
             </w:r>
             <w:r>
               <w:rPr>
@@ -2943,7 +2996,7 @@
           <w:rFonts w:asciiTheme="majorBidi" w:hAnsiTheme="majorBidi" w:cstheme="majorBidi"/>
         </w:rPr>
       </w:pPr>
-      <w:bookmarkStart w:id="2" w:name="_Toc117261846"/>
+      <w:bookmarkStart w:id="2" w:name="_Toc117817749"/>
       <w:r>
         <w:rPr>
           <w:rFonts w:asciiTheme="majorBidi" w:hAnsiTheme="majorBidi" w:cstheme="majorBidi"/>
@@ -2970,7 +3023,7 @@
         </w:rPr>
       </w:pPr>
       <w:bookmarkStart w:id="3" w:name="_Toc101427039"/>
-      <w:bookmarkStart w:id="4" w:name="_Toc117261847"/>
+      <w:bookmarkStart w:id="4" w:name="_Toc117817750"/>
       <w:r>
         <w:rPr>
           <w:rFonts w:asciiTheme="majorBidi" w:hAnsiTheme="majorBidi"/>
@@ -3100,7 +3153,7 @@
         </w:rPr>
       </w:pPr>
       <w:bookmarkStart w:id="5" w:name="_Toc101427040"/>
-      <w:bookmarkStart w:id="6" w:name="_Toc117261848"/>
+      <w:bookmarkStart w:id="6" w:name="_Toc117817751"/>
       <w:r>
         <w:rPr>
           <w:rFonts w:asciiTheme="majorBidi" w:hAnsiTheme="majorBidi"/>
@@ -3131,23 +3184,7 @@
           <w:sz w:val="24"/>
           <w:szCs w:val="24"/>
         </w:rPr>
-        <w:t xml:space="preserve">Our motive behind this program is to create a LMS system which will help teachers and students to learn with the use of technology. This software will help our students understand the importance of technology as well as familiarize with it. This program will be executable at basic levels at first for instance a small portion of students but </w:t>
-      </w:r>
-      <w:r>
-        <w:rPr>
-          <w:rFonts w:asciiTheme="majorBidi" w:hAnsiTheme="majorBidi" w:cstheme="majorBidi"/>
-          <w:sz w:val="24"/>
-          <w:szCs w:val="24"/>
-        </w:rPr>
-        <w:t>later</w:t>
-      </w:r>
-      <w:r>
-        <w:rPr>
-          <w:rFonts w:asciiTheme="majorBidi" w:hAnsiTheme="majorBidi" w:cstheme="majorBidi"/>
-          <w:sz w:val="24"/>
-          <w:szCs w:val="24"/>
-        </w:rPr>
-        <w:t xml:space="preserve"> with improvements in it, we will be able to provide it on market level. For instance, it can be used by schools as well universities.</w:t>
+        <w:t>Our motive behind this program is to create a LMS system which will help teachers and students to learn with the use of technology. This software will help our students understand the importance of technology as well as familiarize with it. This program will be executable at basic levels at first for instance a small portion of students but later with improvements in it, we will be able to provide it on market level. For instance, it can be used by schools as well universities.</w:t>
       </w:r>
     </w:p>
     <w:p>
@@ -3197,7 +3234,7 @@
         </w:rPr>
       </w:pPr>
       <w:bookmarkStart w:id="7" w:name="_Toc101427042"/>
-      <w:bookmarkStart w:id="8" w:name="_Toc117261849"/>
+      <w:bookmarkStart w:id="8" w:name="_Toc117817752"/>
       <w:r>
         <w:rPr>
           <w:rFonts w:asciiTheme="majorBidi" w:hAnsiTheme="majorBidi"/>
@@ -3257,10 +3294,6 @@
     <w:p>
       <w:pPr>
         <w:pStyle w:val="ListParagraph"/>
-        <w:numPr>
-          <w:ilvl w:val="0"/>
-          <w:numId w:val="28"/>
-        </w:numPr>
       </w:pPr>
     </w:p>
     <w:p>
@@ -3270,7 +3303,7 @@
           <w:rFonts w:asciiTheme="majorBidi" w:hAnsiTheme="majorBidi"/>
         </w:rPr>
       </w:pPr>
-      <w:bookmarkStart w:id="9" w:name="_Toc117261850"/>
+      <w:bookmarkStart w:id="9" w:name="_Toc117817753"/>
       <w:r>
         <w:rPr>
           <w:rFonts w:asciiTheme="majorBidi" w:hAnsiTheme="majorBidi"/>
@@ -3499,7 +3532,7 @@
         </w:rPr>
       </w:pPr>
       <w:bookmarkStart w:id="10" w:name="_Toc101427043"/>
-      <w:bookmarkStart w:id="11" w:name="_Toc117261851"/>
+      <w:bookmarkStart w:id="11" w:name="_Toc117817754"/>
       <w:r>
         <w:rPr>
           <w:rFonts w:asciiTheme="majorBidi" w:hAnsiTheme="majorBidi"/>
@@ -3538,7 +3571,7 @@
         </w:rPr>
       </w:pPr>
       <w:bookmarkStart w:id="12" w:name="_Toc101427044"/>
-      <w:bookmarkStart w:id="13" w:name="_Toc117261852"/>
+      <w:bookmarkStart w:id="13" w:name="_Toc117817755"/>
       <w:r>
         <w:rPr>
           <w:rFonts w:asciiTheme="majorBidi" w:hAnsiTheme="majorBidi"/>
@@ -3718,7 +3751,7 @@
         </w:rPr>
       </w:pPr>
       <w:bookmarkStart w:id="14" w:name="_Toc101427045"/>
-      <w:bookmarkStart w:id="15" w:name="_Toc117261853"/>
+      <w:bookmarkStart w:id="15" w:name="_Toc117817756"/>
       <w:r>
         <w:rPr>
           <w:rFonts w:asciiTheme="majorBidi" w:hAnsiTheme="majorBidi" w:cstheme="majorBidi"/>
@@ -3743,11 +3776,12 @@
         </w:rPr>
       </w:pPr>
       <w:bookmarkStart w:id="16" w:name="_Toc101427046"/>
-      <w:bookmarkStart w:id="17" w:name="_Toc117261854"/>
-      <w:r>
-        <w:rPr>
-          <w:rFonts w:asciiTheme="majorBidi" w:hAnsiTheme="majorBidi"/>
-        </w:rPr>
+      <w:bookmarkStart w:id="17" w:name="_Toc117817757"/>
+      <w:r>
+        <w:rPr>
+          <w:rFonts w:asciiTheme="majorBidi" w:hAnsiTheme="majorBidi"/>
+        </w:rPr>
+        <w:lastRenderedPageBreak/>
         <w:t>Use Case Diagram</w:t>
       </w:r>
       <w:bookmarkEnd w:id="16"/>
@@ -3761,7 +3795,7 @@
         </w:rPr>
       </w:pPr>
       <w:bookmarkStart w:id="18" w:name="_Toc101427047"/>
-      <w:bookmarkStart w:id="19" w:name="_Toc117261855"/>
+      <w:bookmarkStart w:id="19" w:name="_Toc117817758"/>
       <w:r>
         <w:rPr>
           <w:rFonts w:asciiTheme="majorBidi" w:hAnsiTheme="majorBidi"/>
@@ -3779,7 +3813,7 @@
         </w:rPr>
       </w:pPr>
       <w:bookmarkStart w:id="20" w:name="_Toc101427048"/>
-      <w:bookmarkStart w:id="21" w:name="_Toc117261856"/>
+      <w:bookmarkStart w:id="21" w:name="_Toc117817759"/>
       <w:r>
         <w:rPr>
           <w:rFonts w:asciiTheme="majorBidi" w:hAnsiTheme="majorBidi"/>
@@ -3843,9 +3877,15 @@
         <w:rPr>
           <w:rFonts w:asciiTheme="majorBidi" w:hAnsiTheme="majorBidi"/>
         </w:rPr>
-        <w:t>Use Case: Process Sale</w:t>
+        <w:t xml:space="preserve">Use Case: Process </w:t>
       </w:r>
       <w:bookmarkEnd w:id="22"/>
+      <w:r>
+        <w:rPr>
+          <w:rFonts w:asciiTheme="majorBidi" w:hAnsiTheme="majorBidi"/>
+        </w:rPr>
+        <w:t>Login</w:t>
+      </w:r>
     </w:p>
     <w:p>
       <w:pPr>
@@ -3976,7 +4016,7 @@
           <w:rFonts w:asciiTheme="majorBidi" w:hAnsiTheme="majorBidi"/>
         </w:rPr>
       </w:pPr>
-      <w:bookmarkStart w:id="23" w:name="_Toc117261857"/>
+      <w:bookmarkStart w:id="23" w:name="_Toc117817760"/>
       <w:proofErr w:type="spellStart"/>
       <w:r>
         <w:rPr>
@@ -4056,24 +4096,84 @@
         <w:rPr>
           <w:rFonts w:asciiTheme="majorBidi" w:hAnsiTheme="majorBidi"/>
         </w:rPr>
-        <w:t>Use Case: Process Sale</w:t>
+        <w:t xml:space="preserve">Use Case: </w:t>
+      </w:r>
+      <w:r>
+        <w:rPr>
+          <w:rFonts w:asciiTheme="majorBidi" w:hAnsiTheme="majorBidi"/>
+        </w:rPr>
+        <w:t xml:space="preserve">Process </w:t>
+      </w:r>
+      <w:r>
+        <w:rPr>
+          <w:rFonts w:asciiTheme="majorBidi" w:hAnsiTheme="majorBidi"/>
+        </w:rPr>
+        <w:t>Assignment Management</w:t>
       </w:r>
     </w:p>
     <w:p>
       <w:pPr>
-        <w:rPr>
-          <w:rFonts w:asciiTheme="majorBidi" w:hAnsiTheme="majorBidi" w:cstheme="majorBidi"/>
-        </w:rPr>
-      </w:pPr>
+        <w:jc w:val="both"/>
+        <w:rPr>
+          <w:sz w:val="24"/>
+          <w:szCs w:val="24"/>
+        </w:rPr>
+      </w:pPr>
+      <w:r>
+        <w:rPr>
+          <w:sz w:val="24"/>
+          <w:szCs w:val="24"/>
+        </w:rPr>
+        <w:t xml:space="preserve">The Use Case of assignment management system includes upload file section where students are assigned to do the task given by the teacher. Further, it includes choose file section which extends upload pdf, PowerPoint and word file in which students can select the assigned file from their system. There is another section, download file where the teachers determine the task for students and later on </w:t>
+      </w:r>
+      <w:proofErr w:type="gramStart"/>
+      <w:r>
+        <w:rPr>
+          <w:sz w:val="24"/>
+          <w:szCs w:val="24"/>
+        </w:rPr>
+        <w:t>students</w:t>
+      </w:r>
+      <w:proofErr w:type="gramEnd"/>
+      <w:r>
+        <w:rPr>
+          <w:sz w:val="24"/>
+          <w:szCs w:val="24"/>
+        </w:rPr>
+        <w:t xml:space="preserve"> ca check that against which they will upload the file. The section set due date is used by teacher inside which they set due date for the specified task and that includes other status like, pending, close, submitted and not submitted. Meanwhile, the appearance of these status </w:t>
+      </w:r>
+      <w:proofErr w:type="gramStart"/>
+      <w:r>
+        <w:rPr>
+          <w:sz w:val="24"/>
+          <w:szCs w:val="24"/>
+        </w:rPr>
+        <w:t>depend</w:t>
+      </w:r>
+      <w:proofErr w:type="gramEnd"/>
+      <w:r>
+        <w:rPr>
+          <w:sz w:val="24"/>
+          <w:szCs w:val="24"/>
+        </w:rPr>
+        <w:t xml:space="preserve"> on due date.</w:t>
+      </w:r>
     </w:p>
     <w:p>
       <w:pPr>
+        <w:rPr>
+          <w:rFonts w:asciiTheme="majorBidi" w:hAnsiTheme="majorBidi" w:cstheme="majorBidi"/>
+        </w:rPr>
+      </w:pPr>
+    </w:p>
+    <w:p>
+      <w:pPr>
         <w:pStyle w:val="Heading3"/>
         <w:rPr>
           <w:rFonts w:asciiTheme="majorBidi" w:hAnsiTheme="majorBidi"/>
         </w:rPr>
       </w:pPr>
-      <w:bookmarkStart w:id="24" w:name="_Toc117261858"/>
+      <w:bookmarkStart w:id="24" w:name="_Toc117817761"/>
       <w:r>
         <w:rPr>
           <w:rFonts w:asciiTheme="majorBidi" w:hAnsiTheme="majorBidi"/>
@@ -4141,8 +4241,22 @@
         <w:rPr>
           <w:rFonts w:asciiTheme="majorBidi" w:hAnsiTheme="majorBidi"/>
         </w:rPr>
-        <w:t>Use Case: Process Sale</w:t>
-      </w:r>
+        <w:t xml:space="preserve">Use Case: </w:t>
+      </w:r>
+      <w:proofErr w:type="gramStart"/>
+      <w:r>
+        <w:rPr>
+          <w:rFonts w:asciiTheme="majorBidi" w:hAnsiTheme="majorBidi"/>
+        </w:rPr>
+        <w:t xml:space="preserve">Process </w:t>
+      </w:r>
+      <w:r>
+        <w:rPr>
+          <w:rFonts w:asciiTheme="majorBidi" w:hAnsiTheme="majorBidi"/>
+        </w:rPr>
+        <w:t xml:space="preserve"> name</w:t>
+      </w:r>
+      <w:proofErr w:type="gramEnd"/>
     </w:p>
     <w:p>
       <w:pPr>
@@ -4184,7 +4298,7 @@
           <w:rFonts w:asciiTheme="majorBidi" w:hAnsiTheme="majorBidi"/>
         </w:rPr>
       </w:pPr>
-      <w:bookmarkStart w:id="25" w:name="_Toc117261859"/>
+      <w:bookmarkStart w:id="25" w:name="_Toc117817762"/>
       <w:proofErr w:type="spellStart"/>
       <w:r>
         <w:rPr>
@@ -4254,17 +4368,59 @@
         <w:rPr>
           <w:rFonts w:asciiTheme="majorBidi" w:hAnsiTheme="majorBidi"/>
         </w:rPr>
-        <w:t>Use Case: Process Sale</w:t>
+        <w:t xml:space="preserve">Use Case: </w:t>
+      </w:r>
+      <w:proofErr w:type="gramStart"/>
+      <w:r>
+        <w:rPr>
+          <w:rFonts w:asciiTheme="majorBidi" w:hAnsiTheme="majorBidi"/>
+        </w:rPr>
+        <w:t xml:space="preserve">Process </w:t>
+      </w:r>
+      <w:r>
+        <w:rPr>
+          <w:rFonts w:asciiTheme="majorBidi" w:hAnsiTheme="majorBidi"/>
+        </w:rPr>
+        <w:t xml:space="preserve"> </w:t>
+      </w:r>
+      <w:r>
+        <w:rPr>
+          <w:rFonts w:asciiTheme="majorBidi" w:hAnsiTheme="majorBidi"/>
+        </w:rPr>
+        <w:t>manage</w:t>
+      </w:r>
+      <w:proofErr w:type="gramEnd"/>
+      <w:r>
+        <w:rPr>
+          <w:rFonts w:asciiTheme="majorBidi" w:hAnsiTheme="majorBidi"/>
+        </w:rPr>
+        <w:t xml:space="preserve"> teachers</w:t>
       </w:r>
     </w:p>
     <w:p>
       <w:pPr>
+        <w:jc w:val="both"/>
+        <w:rPr>
+          <w:sz w:val="24"/>
+          <w:szCs w:val="24"/>
+        </w:rPr>
+      </w:pPr>
+      <w:r>
+        <w:rPr>
+          <w:sz w:val="24"/>
+          <w:szCs w:val="24"/>
+        </w:rPr>
+        <w:t>In this use case, the admin will add and manage the teacher’s activities and records, teachers can manage courses and modules to enroll students or set up self-enrollment, and the teacher will manage the student’s progress in the study and other activities. Teachers can upload the attendance of students, upload course content, upload assignment, quiz, and exam marks of students and print the report.</w:t>
+      </w:r>
+    </w:p>
+    <w:p>
+      <w:pPr>
         <w:pStyle w:val="Heading3"/>
         <w:rPr>
           <w:rFonts w:asciiTheme="majorBidi" w:hAnsiTheme="majorBidi"/>
         </w:rPr>
       </w:pPr>
-      <w:bookmarkStart w:id="26" w:name="_Toc117261860"/>
+      <w:bookmarkStart w:id="26" w:name="_Toc117817763"/>
       <w:proofErr w:type="spellStart"/>
       <w:r>
         <w:rPr>
@@ -4346,8 +4502,22 @@
         <w:rPr>
           <w:rFonts w:asciiTheme="majorBidi" w:hAnsiTheme="majorBidi"/>
         </w:rPr>
-        <w:t>Use Case: Process Sale</w:t>
-      </w:r>
+        <w:t xml:space="preserve">Use Case: </w:t>
+      </w:r>
+      <w:proofErr w:type="gramStart"/>
+      <w:r>
+        <w:rPr>
+          <w:rFonts w:asciiTheme="majorBidi" w:hAnsiTheme="majorBidi"/>
+        </w:rPr>
+        <w:t xml:space="preserve">Process </w:t>
+      </w:r>
+      <w:r>
+        <w:rPr>
+          <w:rFonts w:asciiTheme="majorBidi" w:hAnsiTheme="majorBidi"/>
+        </w:rPr>
+        <w:t xml:space="preserve"> name</w:t>
+      </w:r>
+      <w:proofErr w:type="gramEnd"/>
     </w:p>
     <w:p>
       <w:pPr>
@@ -4363,7 +4533,7 @@
           <w:rFonts w:asciiTheme="majorBidi" w:hAnsiTheme="majorBidi"/>
         </w:rPr>
       </w:pPr>
-      <w:bookmarkStart w:id="27" w:name="_Toc117261861"/>
+      <w:bookmarkStart w:id="27" w:name="_Toc117817764"/>
       <w:r>
         <w:rPr>
           <w:rFonts w:asciiTheme="majorBidi" w:hAnsiTheme="majorBidi"/>
@@ -4431,8 +4601,22 @@
         <w:rPr>
           <w:rFonts w:asciiTheme="majorBidi" w:hAnsiTheme="majorBidi"/>
         </w:rPr>
-        <w:t>Use Case: Process Sale</w:t>
-      </w:r>
+        <w:t xml:space="preserve">Use Case: </w:t>
+      </w:r>
+      <w:proofErr w:type="gramStart"/>
+      <w:r>
+        <w:rPr>
+          <w:rFonts w:asciiTheme="majorBidi" w:hAnsiTheme="majorBidi"/>
+        </w:rPr>
+        <w:t xml:space="preserve">Process </w:t>
+      </w:r>
+      <w:r>
+        <w:rPr>
+          <w:rFonts w:asciiTheme="majorBidi" w:hAnsiTheme="majorBidi"/>
+        </w:rPr>
+        <w:t xml:space="preserve"> name</w:t>
+      </w:r>
+      <w:proofErr w:type="gramEnd"/>
     </w:p>
     <w:p>
       <w:pPr>
@@ -4442,7 +4626,7 @@
           <w:lang w:val="de-DE"/>
         </w:rPr>
       </w:pPr>
-      <w:bookmarkStart w:id="28" w:name="_Toc117261862"/>
+      <w:bookmarkStart w:id="28" w:name="_Toc117817765"/>
       <w:r>
         <w:rPr>
           <w:rFonts w:asciiTheme="majorBidi" w:hAnsiTheme="majorBidi"/>
@@ -4543,7 +4727,7 @@
           <w:rFonts w:asciiTheme="majorBidi" w:hAnsiTheme="majorBidi"/>
         </w:rPr>
       </w:pPr>
-      <w:bookmarkStart w:id="29" w:name="_Toc117261863"/>
+      <w:bookmarkStart w:id="29" w:name="_Toc117817766"/>
       <w:r>
         <w:rPr>
           <w:rFonts w:asciiTheme="majorBidi" w:hAnsiTheme="majorBidi"/>
@@ -4557,55 +4741,94 @@
         <w:pStyle w:val="Heading3"/>
         <w:rPr>
           <w:rFonts w:asciiTheme="majorBidi" w:hAnsiTheme="majorBidi"/>
+          <w:lang w:val="en-AE"/>
         </w:rPr>
       </w:pPr>
       <w:bookmarkStart w:id="30" w:name="_Toc101427050"/>
-      <w:bookmarkStart w:id="31" w:name="_Toc117261864"/>
-      <w:r>
-        <w:rPr>
-          <w:rFonts w:asciiTheme="majorBidi" w:hAnsiTheme="majorBidi"/>
-        </w:rPr>
-        <w:t>Muhammad Umair</w:t>
-      </w:r>
-      <w:r>
-        <w:rPr>
-          <w:rFonts w:asciiTheme="majorBidi" w:hAnsiTheme="majorBidi"/>
-        </w:rPr>
-        <w:t xml:space="preserve"> </w:t>
-      </w:r>
-      <w:r>
-        <w:rPr>
-          <w:rFonts w:asciiTheme="majorBidi" w:hAnsiTheme="majorBidi"/>
+      <w:bookmarkStart w:id="31" w:name="_Toc117817767"/>
+      <w:r>
+        <w:rPr>
+          <w:rFonts w:asciiTheme="majorBidi" w:hAnsiTheme="majorBidi"/>
+          <w:lang w:val="en-AE"/>
+        </w:rPr>
+        <w:t xml:space="preserve">Muhammad </w:t>
+      </w:r>
+      <w:r>
+        <w:rPr>
+          <w:rFonts w:asciiTheme="majorBidi" w:hAnsiTheme="majorBidi"/>
+          <w:lang w:val="en-AE"/>
+        </w:rPr>
+        <w:t>Umair, Abdullah</w:t>
+      </w:r>
+      <w:r>
+        <w:rPr>
+          <w:rFonts w:asciiTheme="majorBidi" w:hAnsiTheme="majorBidi"/>
+          <w:lang w:val="en-AE"/>
         </w:rPr>
         <w:tab/>
       </w:r>
       <w:r>
         <w:rPr>
           <w:rFonts w:asciiTheme="majorBidi" w:hAnsiTheme="majorBidi"/>
+          <w:lang w:val="en-AE"/>
         </w:rPr>
         <w:tab/>
       </w:r>
       <w:r>
         <w:rPr>
           <w:rFonts w:asciiTheme="majorBidi" w:hAnsiTheme="majorBidi"/>
+          <w:lang w:val="en-AE"/>
         </w:rPr>
         <w:tab/>
       </w:r>
       <w:r>
         <w:rPr>
           <w:rFonts w:asciiTheme="majorBidi" w:hAnsiTheme="majorBidi"/>
+          <w:lang w:val="en-AE"/>
         </w:rPr>
         <w:t>(</w:t>
       </w:r>
       <w:r>
         <w:rPr>
           <w:rFonts w:asciiTheme="majorBidi" w:hAnsiTheme="majorBidi"/>
-        </w:rPr>
-        <w:t>SP21-BSE-058</w:t>
-      </w:r>
-      <w:r>
-        <w:rPr>
-          <w:rFonts w:asciiTheme="majorBidi" w:hAnsiTheme="majorBidi"/>
+          <w:lang w:val="en-AE"/>
+        </w:rPr>
+        <w:t>SP21-BSE-</w:t>
+      </w:r>
+      <w:proofErr w:type="gramStart"/>
+      <w:r>
+        <w:rPr>
+          <w:rFonts w:asciiTheme="majorBidi" w:hAnsiTheme="majorBidi"/>
+          <w:lang w:val="en-AE"/>
+        </w:rPr>
+        <w:t>058</w:t>
+      </w:r>
+      <w:r>
+        <w:rPr>
+          <w:rFonts w:asciiTheme="majorBidi" w:hAnsiTheme="majorBidi"/>
+          <w:lang w:val="en-AE"/>
+        </w:rPr>
+        <w:t>,S</w:t>
+      </w:r>
+      <w:r>
+        <w:rPr>
+          <w:rFonts w:asciiTheme="majorBidi" w:hAnsiTheme="majorBidi"/>
+          <w:lang w:val="en-AE"/>
+        </w:rPr>
+        <w:t>P</w:t>
+      </w:r>
+      <w:proofErr w:type="gramEnd"/>
+      <w:r>
+        <w:rPr>
+          <w:rFonts w:asciiTheme="majorBidi" w:hAnsiTheme="majorBidi"/>
+          <w:lang w:val="en-AE"/>
+        </w:rPr>
+        <w:t>21-BSE-002</w:t>
+      </w:r>
+      <w:r>
+        <w:rPr>
+          <w:rFonts w:asciiTheme="majorBidi" w:hAnsiTheme="majorBidi"/>
+          <w:lang w:val="de-DE"/>
         </w:rPr>
         <w:t>)</w:t>
       </w:r>
@@ -5507,7 +5730,7 @@
           <w:rFonts w:asciiTheme="majorBidi" w:hAnsiTheme="majorBidi"/>
         </w:rPr>
       </w:pPr>
-      <w:bookmarkStart w:id="33" w:name="_Toc117261865"/>
+      <w:bookmarkStart w:id="33" w:name="_Toc117817768"/>
       <w:r>
         <w:rPr>
           <w:rFonts w:asciiTheme="majorBidi" w:hAnsiTheme="majorBidi"/>
@@ -5635,9 +5858,29 @@
             <w:r>
               <w:rPr>
                 <w:rFonts w:asciiTheme="majorBidi" w:hAnsiTheme="majorBidi" w:cstheme="majorBidi"/>
+                <w:color w:val="4F81BD" w:themeColor="accent1"/>
+              </w:rPr>
+              <w:t>ReadIT</w:t>
+            </w:r>
+            <w:r>
+              <w:rPr>
+                <w:rFonts w:asciiTheme="majorBidi" w:hAnsiTheme="majorBidi" w:cstheme="majorBidi"/>
+              </w:rPr>
+              <w:t xml:space="preserve"> (</w:t>
+            </w:r>
+            <w:r>
+              <w:rPr>
+                <w:rFonts w:asciiTheme="majorBidi" w:hAnsiTheme="majorBidi" w:cstheme="majorBidi"/>
                 <w:color w:val="548DD4" w:themeColor="text2" w:themeTint="99"/>
               </w:rPr>
               <w:t>Learning Management System</w:t>
+            </w:r>
+            <w:r>
+              <w:rPr>
+                <w:rFonts w:asciiTheme="majorBidi" w:hAnsiTheme="majorBidi" w:cstheme="majorBidi"/>
+                <w:color w:val="548DD4" w:themeColor="text2" w:themeTint="99"/>
+              </w:rPr>
+              <w:t>)</w:t>
             </w:r>
           </w:p>
           <w:p>
@@ -6241,13 +6484,12 @@
           <w:rFonts w:asciiTheme="majorBidi" w:hAnsiTheme="majorBidi"/>
         </w:rPr>
       </w:pPr>
-      <w:bookmarkStart w:id="34" w:name="_Toc117261866"/>
+      <w:bookmarkStart w:id="34" w:name="_Toc117817769"/>
       <w:proofErr w:type="spellStart"/>
       <w:r>
         <w:rPr>
           <w:rFonts w:asciiTheme="majorBidi" w:hAnsiTheme="majorBidi"/>
         </w:rPr>
-        <w:lastRenderedPageBreak/>
         <w:t>Rimsha</w:t>
       </w:r>
       <w:proofErr w:type="spellEnd"/>
@@ -6257,65 +6499,75 @@
         </w:rPr>
         <w:t xml:space="preserve"> </w:t>
       </w:r>
+      <w:r>
+        <w:rPr>
+          <w:rFonts w:asciiTheme="majorBidi" w:hAnsiTheme="majorBidi"/>
+        </w:rPr>
+        <w:t>Muneer</w:t>
+      </w:r>
+      <w:r>
+        <w:rPr>
+          <w:rFonts w:asciiTheme="majorBidi" w:hAnsiTheme="majorBidi"/>
+        </w:rPr>
+        <w:t>, Ali</w:t>
+      </w:r>
+      <w:r>
+        <w:rPr>
+          <w:rFonts w:asciiTheme="majorBidi" w:hAnsiTheme="majorBidi"/>
+        </w:rPr>
+        <w:t xml:space="preserve"> </w:t>
+      </w:r>
       <w:proofErr w:type="spellStart"/>
+      <w:r>
+        <w:rPr>
+          <w:rFonts w:asciiTheme="majorBidi" w:hAnsiTheme="majorBidi"/>
+        </w:rPr>
+        <w:t>kazmi</w:t>
+      </w:r>
+      <w:proofErr w:type="spellEnd"/>
+      <w:r>
+        <w:rPr>
+          <w:rFonts w:asciiTheme="majorBidi" w:hAnsiTheme="majorBidi"/>
+        </w:rPr>
+        <w:tab/>
+      </w:r>
+      <w:r>
+        <w:rPr>
+          <w:rFonts w:asciiTheme="majorBidi" w:hAnsiTheme="majorBidi"/>
+        </w:rPr>
+        <w:tab/>
+      </w:r>
+      <w:r>
+        <w:rPr>
+          <w:rFonts w:asciiTheme="majorBidi" w:hAnsiTheme="majorBidi"/>
+        </w:rPr>
+        <w:t>(SP21-BSE-</w:t>
+      </w:r>
       <w:proofErr w:type="gramStart"/>
       <w:r>
         <w:rPr>
           <w:rFonts w:asciiTheme="majorBidi" w:hAnsiTheme="majorBidi"/>
         </w:rPr>
-        <w:t>Muneer</w:t>
-      </w:r>
-      <w:r>
-        <w:rPr>
-          <w:rFonts w:asciiTheme="majorBidi" w:hAnsiTheme="majorBidi"/>
-        </w:rPr>
-        <w:t>,Ali</w:t>
-      </w:r>
-      <w:proofErr w:type="spellEnd"/>
+        <w:t>0</w:t>
+      </w:r>
+      <w:r>
+        <w:rPr>
+          <w:rFonts w:asciiTheme="majorBidi" w:hAnsiTheme="majorBidi"/>
+        </w:rPr>
+        <w:t>82</w:t>
+      </w:r>
+      <w:r>
+        <w:rPr>
+          <w:rFonts w:asciiTheme="majorBidi" w:hAnsiTheme="majorBidi"/>
+        </w:rPr>
+        <w:t>,SP</w:t>
+      </w:r>
       <w:proofErr w:type="gramEnd"/>
       <w:r>
         <w:rPr>
           <w:rFonts w:asciiTheme="majorBidi" w:hAnsiTheme="majorBidi"/>
         </w:rPr>
-        <w:t xml:space="preserve"> </w:t>
-      </w:r>
-      <w:proofErr w:type="spellStart"/>
-      <w:r>
-        <w:rPr>
-          <w:rFonts w:asciiTheme="majorBidi" w:hAnsiTheme="majorBidi"/>
-        </w:rPr>
-        <w:t>kazmi</w:t>
-      </w:r>
-      <w:proofErr w:type="spellEnd"/>
-      <w:r>
-        <w:rPr>
-          <w:rFonts w:asciiTheme="majorBidi" w:hAnsiTheme="majorBidi"/>
-        </w:rPr>
-        <w:tab/>
-      </w:r>
-      <w:r>
-        <w:rPr>
-          <w:rFonts w:asciiTheme="majorBidi" w:hAnsiTheme="majorBidi"/>
-        </w:rPr>
-        <w:tab/>
-      </w:r>
-      <w:r>
-        <w:rPr>
-          <w:rFonts w:asciiTheme="majorBidi" w:hAnsiTheme="majorBidi"/>
-        </w:rPr>
-        <w:t>(SP21-BSE-0</w:t>
-      </w:r>
-      <w:r>
-        <w:rPr>
-          <w:rFonts w:asciiTheme="majorBidi" w:hAnsiTheme="majorBidi"/>
-        </w:rPr>
-        <w:t>82</w:t>
-      </w:r>
-      <w:r>
-        <w:rPr>
-          <w:rFonts w:asciiTheme="majorBidi" w:hAnsiTheme="majorBidi"/>
-        </w:rPr>
-        <w:t>,SP21-BSE-0</w:t>
+        <w:t>21-BSE-0</w:t>
       </w:r>
       <w:r>
         <w:rPr>
@@ -7452,60 +7704,91 @@
         <w:pStyle w:val="Heading3"/>
         <w:rPr>
           <w:rFonts w:asciiTheme="majorBidi" w:hAnsiTheme="majorBidi"/>
-        </w:rPr>
-      </w:pPr>
-      <w:bookmarkStart w:id="35" w:name="_Toc117261867"/>
-      <w:r>
-        <w:rPr>
-          <w:rFonts w:asciiTheme="majorBidi" w:hAnsiTheme="majorBidi"/>
+          <w:lang w:val="de-DE"/>
+        </w:rPr>
+      </w:pPr>
+      <w:bookmarkStart w:id="35" w:name="_Toc117817770"/>
+      <w:r>
+        <w:rPr>
+          <w:rFonts w:asciiTheme="majorBidi" w:hAnsiTheme="majorBidi"/>
+          <w:lang w:val="de-DE"/>
         </w:rPr>
         <w:t>Muhammad U</w:t>
       </w:r>
       <w:r>
         <w:rPr>
           <w:rFonts w:asciiTheme="majorBidi" w:hAnsiTheme="majorBidi"/>
+          <w:lang w:val="de-DE"/>
         </w:rPr>
         <w:t>zair</w:t>
       </w:r>
       <w:r>
         <w:rPr>
           <w:rFonts w:asciiTheme="majorBidi" w:hAnsiTheme="majorBidi"/>
+          <w:lang w:val="de-DE"/>
+        </w:rPr>
+        <w:t>,Al</w:t>
+      </w:r>
+      <w:r>
+        <w:rPr>
+          <w:rFonts w:asciiTheme="majorBidi" w:hAnsiTheme="majorBidi"/>
+          <w:lang w:val="de-DE"/>
+        </w:rPr>
+        <w:t>i kazmi</w:t>
+      </w:r>
+      <w:r>
+        <w:rPr>
+          <w:rFonts w:asciiTheme="majorBidi" w:hAnsiTheme="majorBidi"/>
+          <w:lang w:val="de-DE"/>
+        </w:rPr>
+        <w:tab/>
+      </w:r>
+      <w:r>
+        <w:rPr>
+          <w:rFonts w:asciiTheme="majorBidi" w:hAnsiTheme="majorBidi"/>
+          <w:lang w:val="de-DE"/>
+        </w:rPr>
+        <w:tab/>
+      </w:r>
+      <w:r>
+        <w:rPr>
+          <w:rFonts w:asciiTheme="majorBidi" w:hAnsiTheme="majorBidi"/>
+          <w:lang w:val="de-DE"/>
+        </w:rPr>
+        <w:t>(SP21-BSE-05</w:t>
+      </w:r>
+      <w:r>
+        <w:rPr>
+          <w:rFonts w:asciiTheme="majorBidi" w:hAnsiTheme="majorBidi"/>
+          <w:lang w:val="de-DE"/>
+        </w:rPr>
+        <w:t>9</w:t>
+      </w:r>
+      <w:r>
+        <w:rPr>
+          <w:rFonts w:asciiTheme="majorBidi" w:hAnsiTheme="majorBidi"/>
+          <w:lang w:val="de-DE"/>
+        </w:rPr>
+        <w:t>,</w:t>
+      </w:r>
+      <w:r>
+        <w:rPr>
+          <w:rFonts w:asciiTheme="majorBidi" w:hAnsiTheme="majorBidi"/>
+          <w:lang w:val="de-DE"/>
         </w:rPr>
         <w:t xml:space="preserve"> </w:t>
       </w:r>
       <w:r>
         <w:rPr>
           <w:rFonts w:asciiTheme="majorBidi" w:hAnsiTheme="majorBidi"/>
-        </w:rPr>
-        <w:tab/>
-      </w:r>
-      <w:r>
-        <w:rPr>
-          <w:rFonts w:asciiTheme="majorBidi" w:hAnsiTheme="majorBidi"/>
-        </w:rPr>
-        <w:tab/>
-      </w:r>
-      <w:r>
-        <w:rPr>
-          <w:rFonts w:asciiTheme="majorBidi" w:hAnsiTheme="majorBidi"/>
-        </w:rPr>
-        <w:tab/>
-      </w:r>
-      <w:r>
-        <w:rPr>
-          <w:rFonts w:asciiTheme="majorBidi" w:hAnsiTheme="majorBidi"/>
-        </w:rPr>
-        <w:t>(SP21-BSE-05</w:t>
-      </w:r>
-      <w:r>
-        <w:rPr>
-          <w:rFonts w:asciiTheme="majorBidi" w:hAnsiTheme="majorBidi"/>
-        </w:rPr>
-        <w:t>9</w:t>
-      </w:r>
-      <w:r>
-        <w:rPr>
-          <w:rFonts w:asciiTheme="majorBidi" w:hAnsiTheme="majorBidi"/>
+          <w:lang w:val="de-DE"/>
+        </w:rPr>
+        <w:t>SP21-BSE-072</w:t>
+      </w:r>
+      <w:r>
+        <w:rPr>
+          <w:rFonts w:asciiTheme="majorBidi" w:hAnsiTheme="majorBidi"/>
+          <w:lang w:val="de-DE"/>
         </w:rPr>
         <w:t>)</w:t>
       </w:r>
@@ -7524,7 +7807,7 @@
         <w:tblLook w:val="04A0" w:firstRow="1" w:lastRow="0" w:firstColumn="1" w:lastColumn="0" w:noHBand="0" w:noVBand="1"/>
       </w:tblPr>
       <w:tblGrid>
-        <w:gridCol w:w="2246"/>
+        <w:gridCol w:w="3517"/>
       </w:tblGrid>
       <w:tr>
         <w:trPr>
@@ -7554,7 +7837,33 @@
               <w:rPr>
                 <w:rFonts w:asciiTheme="majorBidi" w:hAnsiTheme="majorBidi"/>
               </w:rPr>
-              <w:t>Use Case: Process Sale</w:t>
+              <w:t xml:space="preserve">Use Case: </w:t>
+            </w:r>
+            <w:proofErr w:type="gramStart"/>
+            <w:r>
+              <w:rPr>
+                <w:rFonts w:asciiTheme="majorBidi" w:hAnsiTheme="majorBidi"/>
+              </w:rPr>
+              <w:t xml:space="preserve">Process </w:t>
+            </w:r>
+            <w:r>
+              <w:rPr>
+                <w:rFonts w:asciiTheme="majorBidi" w:hAnsiTheme="majorBidi"/>
+              </w:rPr>
+              <w:t xml:space="preserve"> </w:t>
+            </w:r>
+            <w:r>
+              <w:rPr>
+                <w:rFonts w:asciiTheme="majorBidi" w:hAnsiTheme="majorBidi"/>
+              </w:rPr>
+              <w:t>Quiz</w:t>
+            </w:r>
+            <w:proofErr w:type="gramEnd"/>
+            <w:r>
+              <w:rPr>
+                <w:rFonts w:asciiTheme="majorBidi" w:hAnsiTheme="majorBidi"/>
+              </w:rPr>
+              <w:t xml:space="preserve"> management</w:t>
             </w:r>
           </w:p>
         </w:tc>
@@ -8385,7 +8694,7 @@
           <w:rFonts w:asciiTheme="majorBidi" w:hAnsiTheme="majorBidi"/>
         </w:rPr>
       </w:pPr>
-      <w:bookmarkStart w:id="36" w:name="_Toc117261868"/>
+      <w:bookmarkStart w:id="36" w:name="_Toc117817771"/>
       <w:proofErr w:type="spellStart"/>
       <w:r>
         <w:rPr>
@@ -8463,7 +8772,7 @@
         <w:tblLook w:val="04A0" w:firstRow="1" w:lastRow="0" w:firstColumn="1" w:lastColumn="0" w:noHBand="0" w:noVBand="1"/>
       </w:tblPr>
       <w:tblGrid>
-        <w:gridCol w:w="2246"/>
+        <w:gridCol w:w="2399"/>
       </w:tblGrid>
       <w:tr>
         <w:trPr>
@@ -8493,8 +8802,22 @@
               <w:rPr>
                 <w:rFonts w:asciiTheme="majorBidi" w:hAnsiTheme="majorBidi"/>
               </w:rPr>
-              <w:t>Use Case: Process Sale</w:t>
-            </w:r>
+              <w:t xml:space="preserve">Use Case: </w:t>
+            </w:r>
+            <w:proofErr w:type="gramStart"/>
+            <w:r>
+              <w:rPr>
+                <w:rFonts w:asciiTheme="majorBidi" w:hAnsiTheme="majorBidi"/>
+              </w:rPr>
+              <w:t xml:space="preserve">Process </w:t>
+            </w:r>
+            <w:r>
+              <w:rPr>
+                <w:rFonts w:asciiTheme="majorBidi" w:hAnsiTheme="majorBidi"/>
+              </w:rPr>
+              <w:t xml:space="preserve"> name</w:t>
+            </w:r>
+            <w:proofErr w:type="gramEnd"/>
           </w:p>
         </w:tc>
       </w:tr>
@@ -8506,7 +8829,7 @@
           <w:rFonts w:asciiTheme="majorBidi" w:hAnsiTheme="majorBidi"/>
         </w:rPr>
       </w:pPr>
-      <w:bookmarkStart w:id="37" w:name="_Toc117261869"/>
+      <w:bookmarkStart w:id="37" w:name="_Toc117817772"/>
       <w:r>
         <w:rPr>
           <w:rFonts w:asciiTheme="majorBidi" w:hAnsiTheme="majorBidi"/>
@@ -8576,7 +8899,7 @@
         <w:tblLook w:val="04A0" w:firstRow="1" w:lastRow="0" w:firstColumn="1" w:lastColumn="0" w:noHBand="0" w:noVBand="1"/>
       </w:tblPr>
       <w:tblGrid>
-        <w:gridCol w:w="2246"/>
+        <w:gridCol w:w="2399"/>
       </w:tblGrid>
       <w:tr>
         <w:trPr>
@@ -8606,8 +8929,22 @@
               <w:rPr>
                 <w:rFonts w:asciiTheme="majorBidi" w:hAnsiTheme="majorBidi"/>
               </w:rPr>
-              <w:t>Use Case: Process Sale</w:t>
-            </w:r>
+              <w:t xml:space="preserve">Use Case: </w:t>
+            </w:r>
+            <w:proofErr w:type="gramStart"/>
+            <w:r>
+              <w:rPr>
+                <w:rFonts w:asciiTheme="majorBidi" w:hAnsiTheme="majorBidi"/>
+              </w:rPr>
+              <w:t xml:space="preserve">Process </w:t>
+            </w:r>
+            <w:r>
+              <w:rPr>
+                <w:rFonts w:asciiTheme="majorBidi" w:hAnsiTheme="majorBidi"/>
+              </w:rPr>
+              <w:t xml:space="preserve"> name</w:t>
+            </w:r>
+            <w:proofErr w:type="gramEnd"/>
           </w:p>
         </w:tc>
       </w:tr>
@@ -8627,7 +8964,7 @@
           <w:rFonts w:asciiTheme="majorBidi" w:hAnsiTheme="majorBidi"/>
         </w:rPr>
       </w:pPr>
-      <w:bookmarkStart w:id="38" w:name="_Toc117261870"/>
+      <w:bookmarkStart w:id="38" w:name="_Toc117817773"/>
       <w:proofErr w:type="spellStart"/>
       <w:r>
         <w:rPr>
@@ -8699,7 +9036,7 @@
         <w:tblLook w:val="04A0" w:firstRow="1" w:lastRow="0" w:firstColumn="1" w:lastColumn="0" w:noHBand="0" w:noVBand="1"/>
       </w:tblPr>
       <w:tblGrid>
-        <w:gridCol w:w="2246"/>
+        <w:gridCol w:w="3364"/>
       </w:tblGrid>
       <w:tr>
         <w:trPr>
@@ -8729,7 +9066,732 @@
               <w:rPr>
                 <w:rFonts w:asciiTheme="majorBidi" w:hAnsiTheme="majorBidi"/>
               </w:rPr>
-              <w:t>Use Case: Process Sale</w:t>
+              <w:t xml:space="preserve">Use Case: </w:t>
+            </w:r>
+            <w:r>
+              <w:rPr>
+                <w:rFonts w:asciiTheme="majorBidi" w:hAnsiTheme="majorBidi"/>
+              </w:rPr>
+              <w:t xml:space="preserve">Process </w:t>
+            </w:r>
+            <w:r>
+              <w:rPr>
+                <w:rFonts w:asciiTheme="majorBidi" w:hAnsiTheme="majorBidi"/>
+              </w:rPr>
+              <w:t>manage teachers</w:t>
+            </w:r>
+          </w:p>
+          <w:p/>
+          <w:p/>
+        </w:tc>
+      </w:tr>
+    </w:tbl>
+    <w:tbl>
+      <w:tblPr>
+        <w:tblStyle w:val="TableGrid"/>
+        <w:tblpPr w:leftFromText="180" w:rightFromText="180" w:vertAnchor="text" w:horzAnchor="margin" w:tblpY="146"/>
+        <w:tblW w:w="9804" w:type="dxa"/>
+        <w:tblLook w:val="04A0" w:firstRow="1" w:lastRow="0" w:firstColumn="1" w:lastColumn="0" w:noHBand="0" w:noVBand="1"/>
+      </w:tblPr>
+      <w:tblGrid>
+        <w:gridCol w:w="3203"/>
+        <w:gridCol w:w="6601"/>
+      </w:tblGrid>
+      <w:tr>
+        <w:trPr>
+          <w:trHeight w:val="552"/>
+        </w:trPr>
+        <w:tc>
+          <w:tcPr>
+            <w:tcW w:w="3203" w:type="dxa"/>
+          </w:tcPr>
+          <w:p>
+            <w:pPr>
+              <w:rPr>
+                <w:rFonts w:asciiTheme="majorBidi" w:hAnsiTheme="majorBidi" w:cstheme="majorBidi"/>
+                <w:b/>
+                <w:bCs/>
+                <w:sz w:val="24"/>
+                <w:szCs w:val="24"/>
+              </w:rPr>
+            </w:pPr>
+            <w:r>
+              <w:rPr>
+                <w:rFonts w:asciiTheme="majorBidi" w:hAnsiTheme="majorBidi" w:cstheme="majorBidi"/>
+                <w:b/>
+                <w:bCs/>
+                <w:sz w:val="24"/>
+                <w:szCs w:val="24"/>
+              </w:rPr>
+              <w:t xml:space="preserve">            Scope     </w:t>
+            </w:r>
+          </w:p>
+        </w:tc>
+        <w:tc>
+          <w:tcPr>
+            <w:tcW w:w="6601" w:type="dxa"/>
+          </w:tcPr>
+          <w:p>
+            <w:pPr>
+              <w:rPr>
+                <w:rFonts w:asciiTheme="majorBidi" w:hAnsiTheme="majorBidi" w:cstheme="majorBidi"/>
+                <w:sz w:val="24"/>
+                <w:szCs w:val="24"/>
+              </w:rPr>
+            </w:pPr>
+            <w:r>
+              <w:rPr>
+                <w:rFonts w:asciiTheme="majorBidi" w:hAnsiTheme="majorBidi" w:cstheme="majorBidi"/>
+                <w:sz w:val="24"/>
+                <w:szCs w:val="24"/>
+              </w:rPr>
+              <w:t xml:space="preserve">        Learning Management System</w:t>
+            </w:r>
+          </w:p>
+        </w:tc>
+      </w:tr>
+      <w:tr>
+        <w:trPr>
+          <w:trHeight w:val="531"/>
+        </w:trPr>
+        <w:tc>
+          <w:tcPr>
+            <w:tcW w:w="3203" w:type="dxa"/>
+          </w:tcPr>
+          <w:p>
+            <w:pPr>
+              <w:rPr>
+                <w:rFonts w:asciiTheme="majorBidi" w:hAnsiTheme="majorBidi" w:cstheme="majorBidi"/>
+                <w:sz w:val="24"/>
+                <w:szCs w:val="24"/>
+              </w:rPr>
+            </w:pPr>
+            <w:r>
+              <w:rPr>
+                <w:rFonts w:asciiTheme="majorBidi" w:hAnsiTheme="majorBidi" w:cstheme="majorBidi"/>
+                <w:b/>
+                <w:sz w:val="24"/>
+                <w:szCs w:val="24"/>
+              </w:rPr>
+              <w:t xml:space="preserve">       Primary actor </w:t>
+            </w:r>
+          </w:p>
+        </w:tc>
+        <w:tc>
+          <w:tcPr>
+            <w:tcW w:w="6601" w:type="dxa"/>
+          </w:tcPr>
+          <w:p>
+            <w:pPr>
+              <w:rPr>
+                <w:rFonts w:asciiTheme="majorBidi" w:hAnsiTheme="majorBidi" w:cstheme="majorBidi"/>
+                <w:sz w:val="24"/>
+                <w:szCs w:val="24"/>
+              </w:rPr>
+            </w:pPr>
+            <w:r>
+              <w:rPr>
+                <w:rFonts w:asciiTheme="majorBidi" w:hAnsiTheme="majorBidi" w:cstheme="majorBidi"/>
+                <w:sz w:val="24"/>
+                <w:szCs w:val="24"/>
+              </w:rPr>
+              <w:t xml:space="preserve">       Admin and Teacher</w:t>
+            </w:r>
+          </w:p>
+        </w:tc>
+      </w:tr>
+      <w:tr>
+        <w:trPr>
+          <w:trHeight w:val="552"/>
+        </w:trPr>
+        <w:tc>
+          <w:tcPr>
+            <w:tcW w:w="3203" w:type="dxa"/>
+          </w:tcPr>
+          <w:p>
+            <w:pPr>
+              <w:rPr>
+                <w:rFonts w:asciiTheme="majorBidi" w:hAnsiTheme="majorBidi" w:cstheme="majorBidi"/>
+                <w:b/>
+                <w:bCs/>
+                <w:sz w:val="24"/>
+                <w:szCs w:val="24"/>
+              </w:rPr>
+            </w:pPr>
+            <w:r>
+              <w:rPr>
+                <w:rFonts w:asciiTheme="majorBidi" w:hAnsiTheme="majorBidi" w:cstheme="majorBidi"/>
+                <w:b/>
+                <w:bCs/>
+                <w:sz w:val="24"/>
+                <w:szCs w:val="24"/>
+              </w:rPr>
+              <w:t xml:space="preserve">        Precondition</w:t>
+            </w:r>
+          </w:p>
+        </w:tc>
+        <w:tc>
+          <w:tcPr>
+            <w:tcW w:w="6601" w:type="dxa"/>
+          </w:tcPr>
+          <w:p>
+            <w:pPr>
+              <w:rPr>
+                <w:rFonts w:asciiTheme="majorBidi" w:hAnsiTheme="majorBidi" w:cstheme="majorBidi"/>
+                <w:sz w:val="24"/>
+                <w:szCs w:val="24"/>
+              </w:rPr>
+            </w:pPr>
+            <w:r>
+              <w:rPr>
+                <w:rFonts w:asciiTheme="majorBidi" w:hAnsiTheme="majorBidi" w:cstheme="majorBidi"/>
+                <w:sz w:val="24"/>
+                <w:szCs w:val="24"/>
+              </w:rPr>
+              <w:t xml:space="preserve">       The teacher must be registered in System.</w:t>
+            </w:r>
+          </w:p>
+        </w:tc>
+      </w:tr>
+      <w:tr>
+        <w:trPr>
+          <w:trHeight w:val="1829"/>
+        </w:trPr>
+        <w:tc>
+          <w:tcPr>
+            <w:tcW w:w="3203" w:type="dxa"/>
+          </w:tcPr>
+          <w:p>
+            <w:pPr>
+              <w:rPr>
+                <w:rFonts w:asciiTheme="majorBidi" w:hAnsiTheme="majorBidi" w:cstheme="majorBidi"/>
+                <w:b/>
+                <w:sz w:val="24"/>
+                <w:szCs w:val="24"/>
+              </w:rPr>
+            </w:pPr>
+          </w:p>
+          <w:p>
+            <w:pPr>
+              <w:rPr>
+                <w:rFonts w:asciiTheme="majorBidi" w:hAnsiTheme="majorBidi" w:cstheme="majorBidi"/>
+                <w:b/>
+                <w:sz w:val="24"/>
+                <w:szCs w:val="24"/>
+              </w:rPr>
+            </w:pPr>
+          </w:p>
+          <w:p>
+            <w:pPr>
+              <w:rPr>
+                <w:rFonts w:asciiTheme="majorBidi" w:hAnsiTheme="majorBidi" w:cstheme="majorBidi"/>
+                <w:sz w:val="24"/>
+                <w:szCs w:val="24"/>
+              </w:rPr>
+            </w:pPr>
+            <w:r>
+              <w:rPr>
+                <w:rFonts w:asciiTheme="majorBidi" w:hAnsiTheme="majorBidi" w:cstheme="majorBidi"/>
+                <w:b/>
+                <w:sz w:val="24"/>
+                <w:szCs w:val="24"/>
+              </w:rPr>
+              <w:t>Stakeholder and interest</w:t>
+            </w:r>
+          </w:p>
+        </w:tc>
+        <w:tc>
+          <w:tcPr>
+            <w:tcW w:w="6601" w:type="dxa"/>
+          </w:tcPr>
+          <w:p>
+            <w:pPr>
+              <w:pStyle w:val="ListParagraph"/>
+              <w:numPr>
+                <w:ilvl w:val="0"/>
+                <w:numId w:val="29"/>
+              </w:numPr>
+              <w:spacing w:after="0" w:line="240" w:lineRule="auto"/>
+              <w:jc w:val="both"/>
+              <w:rPr>
+                <w:rFonts w:asciiTheme="majorBidi" w:hAnsiTheme="majorBidi" w:cstheme="majorBidi"/>
+                <w:sz w:val="24"/>
+                <w:szCs w:val="24"/>
+              </w:rPr>
+            </w:pPr>
+            <w:r>
+              <w:rPr>
+                <w:rFonts w:asciiTheme="majorBidi" w:hAnsiTheme="majorBidi" w:cstheme="majorBidi"/>
+                <w:b/>
+                <w:bCs/>
+                <w:sz w:val="24"/>
+                <w:szCs w:val="24"/>
+              </w:rPr>
+              <w:t>Teacher</w:t>
+            </w:r>
+            <w:r>
+              <w:rPr>
+                <w:rFonts w:asciiTheme="majorBidi" w:hAnsiTheme="majorBidi" w:cstheme="majorBidi"/>
+                <w:sz w:val="24"/>
+                <w:szCs w:val="24"/>
+              </w:rPr>
+              <w:t>: Teachers will register themselves first with provided ID to interact with the system for their academic activities.</w:t>
+            </w:r>
+          </w:p>
+          <w:p>
+            <w:pPr>
+              <w:pStyle w:val="ListParagraph"/>
+              <w:numPr>
+                <w:ilvl w:val="0"/>
+                <w:numId w:val="29"/>
+              </w:numPr>
+              <w:spacing w:after="0" w:line="240" w:lineRule="auto"/>
+              <w:jc w:val="both"/>
+              <w:rPr>
+                <w:rFonts w:asciiTheme="majorBidi" w:hAnsiTheme="majorBidi" w:cstheme="majorBidi"/>
+                <w:sz w:val="24"/>
+                <w:szCs w:val="24"/>
+              </w:rPr>
+            </w:pPr>
+            <w:r>
+              <w:rPr>
+                <w:rFonts w:asciiTheme="majorBidi" w:hAnsiTheme="majorBidi" w:cstheme="majorBidi"/>
+                <w:b/>
+                <w:bCs/>
+                <w:sz w:val="24"/>
+                <w:szCs w:val="24"/>
+              </w:rPr>
+              <w:t>Admin</w:t>
+            </w:r>
+            <w:r>
+              <w:rPr>
+                <w:rFonts w:asciiTheme="majorBidi" w:hAnsiTheme="majorBidi" w:cstheme="majorBidi"/>
+                <w:sz w:val="24"/>
+                <w:szCs w:val="24"/>
+              </w:rPr>
+              <w:t>:  Admin will check on the registered Teachers and student profiles and their records, performance, and academic activities.</w:t>
+            </w:r>
+          </w:p>
+        </w:tc>
+      </w:tr>
+      <w:tr>
+        <w:trPr>
+          <w:trHeight w:val="1091"/>
+        </w:trPr>
+        <w:tc>
+          <w:tcPr>
+            <w:tcW w:w="3203" w:type="dxa"/>
+          </w:tcPr>
+          <w:p>
+            <w:pPr>
+              <w:jc w:val="center"/>
+              <w:rPr>
+                <w:rFonts w:asciiTheme="majorBidi" w:hAnsiTheme="majorBidi" w:cstheme="majorBidi"/>
+                <w:b/>
+                <w:sz w:val="24"/>
+                <w:szCs w:val="24"/>
+              </w:rPr>
+            </w:pPr>
+          </w:p>
+          <w:p>
+            <w:pPr>
+              <w:jc w:val="center"/>
+              <w:rPr>
+                <w:rFonts w:asciiTheme="majorBidi" w:hAnsiTheme="majorBidi" w:cstheme="majorBidi"/>
+                <w:sz w:val="24"/>
+                <w:szCs w:val="24"/>
+              </w:rPr>
+            </w:pPr>
+            <w:r>
+              <w:rPr>
+                <w:rFonts w:asciiTheme="majorBidi" w:hAnsiTheme="majorBidi" w:cstheme="majorBidi"/>
+                <w:b/>
+                <w:sz w:val="24"/>
+                <w:szCs w:val="24"/>
+              </w:rPr>
+              <w:t xml:space="preserve">Success guarantee            </w:t>
+            </w:r>
+            <w:proofErr w:type="gramStart"/>
+            <w:r>
+              <w:rPr>
+                <w:rFonts w:asciiTheme="majorBidi" w:hAnsiTheme="majorBidi" w:cstheme="majorBidi"/>
+                <w:b/>
+                <w:sz w:val="24"/>
+                <w:szCs w:val="24"/>
+              </w:rPr>
+              <w:t xml:space="preserve">   (</w:t>
+            </w:r>
+            <w:proofErr w:type="gramEnd"/>
+            <w:r>
+              <w:rPr>
+                <w:rFonts w:asciiTheme="majorBidi" w:hAnsiTheme="majorBidi" w:cstheme="majorBidi"/>
+                <w:b/>
+                <w:sz w:val="24"/>
+                <w:szCs w:val="24"/>
+              </w:rPr>
+              <w:t>postcondition)</w:t>
+            </w:r>
+          </w:p>
+        </w:tc>
+        <w:tc>
+          <w:tcPr>
+            <w:tcW w:w="6601" w:type="dxa"/>
+          </w:tcPr>
+          <w:p>
+            <w:pPr>
+              <w:spacing w:line="259" w:lineRule="auto"/>
+              <w:rPr>
+                <w:rFonts w:asciiTheme="majorBidi" w:hAnsiTheme="majorBidi" w:cstheme="majorBidi"/>
+                <w:sz w:val="24"/>
+                <w:szCs w:val="24"/>
+              </w:rPr>
+            </w:pPr>
+            <w:r>
+              <w:rPr>
+                <w:rFonts w:asciiTheme="majorBidi" w:hAnsiTheme="majorBidi" w:cstheme="majorBidi"/>
+                <w:sz w:val="24"/>
+                <w:szCs w:val="24"/>
+              </w:rPr>
+              <w:t>With every registration, the admin will receive a notification and an updated list of the Teacher in the system. Then admin will have to check over their profiles.</w:t>
+            </w:r>
+          </w:p>
+          <w:p>
+            <w:pPr>
+              <w:rPr>
+                <w:rFonts w:asciiTheme="majorBidi" w:hAnsiTheme="majorBidi" w:cstheme="majorBidi"/>
+                <w:sz w:val="24"/>
+                <w:szCs w:val="24"/>
+              </w:rPr>
+            </w:pPr>
+          </w:p>
+        </w:tc>
+      </w:tr>
+      <w:tr>
+        <w:trPr>
+          <w:trHeight w:val="1613"/>
+        </w:trPr>
+        <w:tc>
+          <w:tcPr>
+            <w:tcW w:w="3203" w:type="dxa"/>
+          </w:tcPr>
+          <w:p>
+            <w:pPr>
+              <w:rPr>
+                <w:rFonts w:asciiTheme="majorBidi" w:hAnsiTheme="majorBidi" w:cstheme="majorBidi"/>
+                <w:b/>
+                <w:sz w:val="24"/>
+                <w:szCs w:val="24"/>
+              </w:rPr>
+            </w:pPr>
+            <w:r>
+              <w:rPr>
+                <w:rFonts w:asciiTheme="majorBidi" w:hAnsiTheme="majorBidi" w:cstheme="majorBidi"/>
+                <w:b/>
+                <w:sz w:val="24"/>
+                <w:szCs w:val="24"/>
+              </w:rPr>
+              <w:t xml:space="preserve">  </w:t>
+            </w:r>
+          </w:p>
+          <w:p>
+            <w:pPr>
+              <w:rPr>
+                <w:rFonts w:asciiTheme="majorBidi" w:hAnsiTheme="majorBidi" w:cstheme="majorBidi"/>
+                <w:b/>
+                <w:sz w:val="24"/>
+                <w:szCs w:val="24"/>
+              </w:rPr>
+            </w:pPr>
+            <w:r>
+              <w:rPr>
+                <w:rFonts w:asciiTheme="majorBidi" w:hAnsiTheme="majorBidi" w:cstheme="majorBidi"/>
+                <w:b/>
+                <w:sz w:val="24"/>
+                <w:szCs w:val="24"/>
+              </w:rPr>
+              <w:t xml:space="preserve">   </w:t>
+            </w:r>
+          </w:p>
+          <w:p>
+            <w:pPr>
+              <w:rPr>
+                <w:rFonts w:asciiTheme="majorBidi" w:hAnsiTheme="majorBidi" w:cstheme="majorBidi"/>
+                <w:sz w:val="24"/>
+                <w:szCs w:val="24"/>
+              </w:rPr>
+            </w:pPr>
+            <w:r>
+              <w:rPr>
+                <w:rFonts w:asciiTheme="majorBidi" w:hAnsiTheme="majorBidi" w:cstheme="majorBidi"/>
+                <w:b/>
+                <w:sz w:val="24"/>
+                <w:szCs w:val="24"/>
+              </w:rPr>
+              <w:t xml:space="preserve">   Main success scenario</w:t>
+            </w:r>
+          </w:p>
+        </w:tc>
+        <w:tc>
+          <w:tcPr>
+            <w:tcW w:w="6601" w:type="dxa"/>
+          </w:tcPr>
+          <w:p>
+            <w:pPr>
+              <w:numPr>
+                <w:ilvl w:val="0"/>
+                <w:numId w:val="30"/>
+              </w:numPr>
+              <w:spacing w:after="3" w:line="239" w:lineRule="auto"/>
+              <w:rPr>
+                <w:rFonts w:asciiTheme="majorBidi" w:hAnsiTheme="majorBidi" w:cstheme="majorBidi"/>
+                <w:sz w:val="24"/>
+                <w:szCs w:val="24"/>
+              </w:rPr>
+            </w:pPr>
+            <w:r>
+              <w:rPr>
+                <w:rFonts w:asciiTheme="majorBidi" w:hAnsiTheme="majorBidi" w:cstheme="majorBidi"/>
+                <w:sz w:val="24"/>
+                <w:szCs w:val="24"/>
+              </w:rPr>
+              <w:t xml:space="preserve">Registered Teachers will be provided with at least three classes in their subject. </w:t>
+            </w:r>
+          </w:p>
+          <w:p>
+            <w:pPr>
+              <w:numPr>
+                <w:ilvl w:val="0"/>
+                <w:numId w:val="30"/>
+              </w:numPr>
+              <w:spacing w:after="0" w:line="238" w:lineRule="auto"/>
+              <w:jc w:val="both"/>
+              <w:rPr>
+                <w:rFonts w:asciiTheme="majorBidi" w:hAnsiTheme="majorBidi" w:cstheme="majorBidi"/>
+                <w:sz w:val="24"/>
+                <w:szCs w:val="24"/>
+              </w:rPr>
+            </w:pPr>
+            <w:r>
+              <w:rPr>
+                <w:rFonts w:asciiTheme="majorBidi" w:hAnsiTheme="majorBidi" w:cstheme="majorBidi"/>
+                <w:sz w:val="24"/>
+                <w:szCs w:val="24"/>
+              </w:rPr>
+              <w:t>The admin will have to check into registered teachers’ profiles, they can check their Qualification status, enrolled courses list, and previous academic record.</w:t>
+            </w:r>
+          </w:p>
+          <w:p>
+            <w:pPr>
+              <w:pStyle w:val="ListParagraph"/>
+              <w:rPr>
+                <w:rFonts w:asciiTheme="majorBidi" w:hAnsiTheme="majorBidi" w:cstheme="majorBidi"/>
+                <w:sz w:val="24"/>
+                <w:szCs w:val="24"/>
+              </w:rPr>
+            </w:pPr>
+          </w:p>
+        </w:tc>
+      </w:tr>
+      <w:tr>
+        <w:trPr>
+          <w:trHeight w:val="1064"/>
+        </w:trPr>
+        <w:tc>
+          <w:tcPr>
+            <w:tcW w:w="3203" w:type="dxa"/>
+          </w:tcPr>
+          <w:p>
+            <w:pPr>
+              <w:jc w:val="center"/>
+              <w:rPr>
+                <w:rFonts w:asciiTheme="majorBidi" w:hAnsiTheme="majorBidi" w:cstheme="majorBidi"/>
+                <w:b/>
+                <w:sz w:val="24"/>
+                <w:szCs w:val="24"/>
+              </w:rPr>
+            </w:pPr>
+          </w:p>
+          <w:p>
+            <w:pPr>
+              <w:jc w:val="center"/>
+              <w:rPr>
+                <w:rFonts w:asciiTheme="majorBidi" w:hAnsiTheme="majorBidi" w:cstheme="majorBidi"/>
+                <w:sz w:val="24"/>
+                <w:szCs w:val="24"/>
+              </w:rPr>
+            </w:pPr>
+            <w:r>
+              <w:rPr>
+                <w:rFonts w:asciiTheme="majorBidi" w:hAnsiTheme="majorBidi" w:cstheme="majorBidi"/>
+                <w:b/>
+                <w:sz w:val="24"/>
+                <w:szCs w:val="24"/>
+              </w:rPr>
+              <w:t>Exception</w:t>
+            </w:r>
+          </w:p>
+        </w:tc>
+        <w:tc>
+          <w:tcPr>
+            <w:tcW w:w="6601" w:type="dxa"/>
+          </w:tcPr>
+          <w:p>
+            <w:pPr>
+              <w:spacing w:after="20" w:line="239" w:lineRule="auto"/>
+              <w:ind w:left="721" w:right="15"/>
+              <w:jc w:val="both"/>
+              <w:rPr>
+                <w:rFonts w:asciiTheme="majorBidi" w:hAnsiTheme="majorBidi" w:cstheme="majorBidi"/>
+                <w:sz w:val="24"/>
+                <w:szCs w:val="24"/>
+              </w:rPr>
+            </w:pPr>
+          </w:p>
+          <w:p>
+            <w:pPr>
+              <w:spacing w:after="20" w:line="239" w:lineRule="auto"/>
+              <w:ind w:left="721" w:right="15"/>
+              <w:jc w:val="both"/>
+              <w:rPr>
+                <w:rFonts w:asciiTheme="majorBidi" w:hAnsiTheme="majorBidi" w:cstheme="majorBidi"/>
+                <w:sz w:val="24"/>
+                <w:szCs w:val="24"/>
+              </w:rPr>
+            </w:pPr>
+            <w:r>
+              <w:rPr>
+                <w:rFonts w:asciiTheme="majorBidi" w:hAnsiTheme="majorBidi" w:cstheme="majorBidi"/>
+                <w:sz w:val="24"/>
+                <w:szCs w:val="24"/>
+              </w:rPr>
+              <w:t>When the server is down due to some reason the admin will not be able to check over the activities of the Teachers.</w:t>
+            </w:r>
+          </w:p>
+          <w:p>
+            <w:pPr>
+              <w:rPr>
+                <w:rFonts w:asciiTheme="majorBidi" w:hAnsiTheme="majorBidi" w:cstheme="majorBidi"/>
+                <w:sz w:val="24"/>
+                <w:szCs w:val="24"/>
+              </w:rPr>
+            </w:pPr>
+          </w:p>
+        </w:tc>
+      </w:tr>
+      <w:tr>
+        <w:trPr>
+          <w:trHeight w:val="531"/>
+        </w:trPr>
+        <w:tc>
+          <w:tcPr>
+            <w:tcW w:w="3203" w:type="dxa"/>
+          </w:tcPr>
+          <w:p>
+            <w:pPr>
+              <w:jc w:val="center"/>
+              <w:rPr>
+                <w:rFonts w:asciiTheme="majorBidi" w:hAnsiTheme="majorBidi" w:cstheme="majorBidi"/>
+                <w:sz w:val="24"/>
+                <w:szCs w:val="24"/>
+              </w:rPr>
+            </w:pPr>
+            <w:r>
+              <w:rPr>
+                <w:rFonts w:asciiTheme="majorBidi" w:hAnsiTheme="majorBidi" w:cstheme="majorBidi"/>
+                <w:b/>
+                <w:sz w:val="24"/>
+                <w:szCs w:val="24"/>
+              </w:rPr>
+              <w:t>Level</w:t>
+            </w:r>
+          </w:p>
+        </w:tc>
+        <w:tc>
+          <w:tcPr>
+            <w:tcW w:w="6601" w:type="dxa"/>
+          </w:tcPr>
+          <w:p>
+            <w:pPr>
+              <w:rPr>
+                <w:rFonts w:asciiTheme="majorBidi" w:hAnsiTheme="majorBidi" w:cstheme="majorBidi"/>
+                <w:sz w:val="24"/>
+                <w:szCs w:val="24"/>
+              </w:rPr>
+            </w:pPr>
+            <w:r>
+              <w:rPr>
+                <w:rFonts w:asciiTheme="majorBidi" w:hAnsiTheme="majorBidi" w:cstheme="majorBidi"/>
+                <w:sz w:val="24"/>
+                <w:szCs w:val="24"/>
+              </w:rPr>
+              <w:t xml:space="preserve">            Admin Goal</w:t>
+            </w:r>
+          </w:p>
+        </w:tc>
+      </w:tr>
+      <w:tr>
+        <w:trPr>
+          <w:trHeight w:val="552"/>
+        </w:trPr>
+        <w:tc>
+          <w:tcPr>
+            <w:tcW w:w="3203" w:type="dxa"/>
+          </w:tcPr>
+          <w:p>
+            <w:pPr>
+              <w:jc w:val="center"/>
+              <w:rPr>
+                <w:rFonts w:asciiTheme="majorBidi" w:hAnsiTheme="majorBidi" w:cstheme="majorBidi"/>
+                <w:b/>
+                <w:bCs/>
+                <w:sz w:val="24"/>
+                <w:szCs w:val="24"/>
+              </w:rPr>
+            </w:pPr>
+          </w:p>
+          <w:p>
+            <w:pPr>
+              <w:jc w:val="center"/>
+              <w:rPr>
+                <w:rFonts w:asciiTheme="majorBidi" w:hAnsiTheme="majorBidi" w:cstheme="majorBidi"/>
+                <w:b/>
+                <w:bCs/>
+                <w:sz w:val="24"/>
+                <w:szCs w:val="24"/>
+              </w:rPr>
+            </w:pPr>
+            <w:r>
+              <w:rPr>
+                <w:rFonts w:asciiTheme="majorBidi" w:hAnsiTheme="majorBidi" w:cstheme="majorBidi"/>
+                <w:b/>
+                <w:bCs/>
+                <w:sz w:val="24"/>
+                <w:szCs w:val="24"/>
+              </w:rPr>
+              <w:t>Special requirement</w:t>
+            </w:r>
+          </w:p>
+        </w:tc>
+        <w:tc>
+          <w:tcPr>
+            <w:tcW w:w="6601" w:type="dxa"/>
+          </w:tcPr>
+          <w:p>
+            <w:pPr>
+              <w:jc w:val="both"/>
+              <w:rPr>
+                <w:rFonts w:asciiTheme="majorBidi" w:hAnsiTheme="majorBidi" w:cstheme="majorBidi"/>
+                <w:sz w:val="24"/>
+                <w:szCs w:val="24"/>
+              </w:rPr>
+            </w:pPr>
+            <w:r>
+              <w:rPr>
+                <w:rFonts w:asciiTheme="majorBidi" w:hAnsiTheme="majorBidi" w:cstheme="majorBidi"/>
+                <w:sz w:val="24"/>
+                <w:szCs w:val="24"/>
+              </w:rPr>
+              <w:t>If the feedback of the teacher about the teaching method from the side of the student is not good, then show the notification to the teacher on his portal and inform him about this scenario.</w:t>
             </w:r>
           </w:p>
         </w:tc>
@@ -9914,6 +10976,119 @@
     </w:lvl>
   </w:abstractNum>
   <w:abstractNum w:abstractNumId="10" w15:restartNumberingAfterBreak="0">
+    <w:nsid w:val="2102069D"/>
+    <w:multiLevelType w:val="hybridMultilevel"/>
+    <w:tmpl w:val="B936EA84"/>
+    <w:lvl w:ilvl="0" w:tplc="04090005">
+      <w:start w:val="1"/>
+      <w:numFmt w:val="bullet"/>
+      <w:lvlText w:val=""/>
+      <w:lvlJc w:val="left"/>
+      <w:pPr>
+        <w:ind w:left="720" w:hanging="360"/>
+      </w:pPr>
+      <w:rPr>
+        <w:rFonts w:ascii="Wingdings" w:hAnsi="Wingdings" w:hint="default"/>
+      </w:rPr>
+    </w:lvl>
+    <w:lvl w:ilvl="1" w:tplc="04090003" w:tentative="1">
+      <w:start w:val="1"/>
+      <w:numFmt w:val="bullet"/>
+      <w:lvlText w:val="o"/>
+      <w:lvlJc w:val="left"/>
+      <w:pPr>
+        <w:ind w:left="1440" w:hanging="360"/>
+      </w:pPr>
+      <w:rPr>
+        <w:rFonts w:ascii="Courier New" w:hAnsi="Courier New" w:cs="Courier New" w:hint="default"/>
+      </w:rPr>
+    </w:lvl>
+    <w:lvl w:ilvl="2" w:tplc="04090005" w:tentative="1">
+      <w:start w:val="1"/>
+      <w:numFmt w:val="bullet"/>
+      <w:lvlText w:val=""/>
+      <w:lvlJc w:val="left"/>
+      <w:pPr>
+        <w:ind w:left="2160" w:hanging="360"/>
+      </w:pPr>
+      <w:rPr>
+        <w:rFonts w:ascii="Wingdings" w:hAnsi="Wingdings" w:hint="default"/>
+      </w:rPr>
+    </w:lvl>
+    <w:lvl w:ilvl="3" w:tplc="04090001" w:tentative="1">
+      <w:start w:val="1"/>
+      <w:numFmt w:val="bullet"/>
+      <w:lvlText w:val=""/>
+      <w:lvlJc w:val="left"/>
+      <w:pPr>
+        <w:ind w:left="2880" w:hanging="360"/>
+      </w:pPr>
+      <w:rPr>
+        <w:rFonts w:ascii="Symbol" w:hAnsi="Symbol" w:hint="default"/>
+      </w:rPr>
+    </w:lvl>
+    <w:lvl w:ilvl="4" w:tplc="04090003" w:tentative="1">
+      <w:start w:val="1"/>
+      <w:numFmt w:val="bullet"/>
+      <w:lvlText w:val="o"/>
+      <w:lvlJc w:val="left"/>
+      <w:pPr>
+        <w:ind w:left="3600" w:hanging="360"/>
+      </w:pPr>
+      <w:rPr>
+        <w:rFonts w:ascii="Courier New" w:hAnsi="Courier New" w:cs="Courier New" w:hint="default"/>
+      </w:rPr>
+    </w:lvl>
+    <w:lvl w:ilvl="5" w:tplc="04090005" w:tentative="1">
+      <w:start w:val="1"/>
+      <w:numFmt w:val="bullet"/>
+      <w:lvlText w:val=""/>
+      <w:lvlJc w:val="left"/>
+      <w:pPr>
+        <w:ind w:left="4320" w:hanging="360"/>
+      </w:pPr>
+      <w:rPr>
+        <w:rFonts w:ascii="Wingdings" w:hAnsi="Wingdings" w:hint="default"/>
+      </w:rPr>
+    </w:lvl>
+    <w:lvl w:ilvl="6" w:tplc="04090001" w:tentative="1">
+      <w:start w:val="1"/>
+      <w:numFmt w:val="bullet"/>
+      <w:lvlText w:val=""/>
+      <w:lvlJc w:val="left"/>
+      <w:pPr>
+        <w:ind w:left="5040" w:hanging="360"/>
+      </w:pPr>
+      <w:rPr>
+        <w:rFonts w:ascii="Symbol" w:hAnsi="Symbol" w:hint="default"/>
+      </w:rPr>
+    </w:lvl>
+    <w:lvl w:ilvl="7" w:tplc="04090003" w:tentative="1">
+      <w:start w:val="1"/>
+      <w:numFmt w:val="bullet"/>
+      <w:lvlText w:val="o"/>
+      <w:lvlJc w:val="left"/>
+      <w:pPr>
+        <w:ind w:left="5760" w:hanging="360"/>
+      </w:pPr>
+      <w:rPr>
+        <w:rFonts w:ascii="Courier New" w:hAnsi="Courier New" w:cs="Courier New" w:hint="default"/>
+      </w:rPr>
+    </w:lvl>
+    <w:lvl w:ilvl="8" w:tplc="04090005" w:tentative="1">
+      <w:start w:val="1"/>
+      <w:numFmt w:val="bullet"/>
+      <w:lvlText w:val=""/>
+      <w:lvlJc w:val="left"/>
+      <w:pPr>
+        <w:ind w:left="6480" w:hanging="360"/>
+      </w:pPr>
+      <w:rPr>
+        <w:rFonts w:ascii="Wingdings" w:hAnsi="Wingdings" w:hint="default"/>
+      </w:rPr>
+    </w:lvl>
+  </w:abstractNum>
+  <w:abstractNum w:abstractNumId="11" w15:restartNumberingAfterBreak="0">
     <w:nsid w:val="231C1F61"/>
     <w:multiLevelType w:val="hybridMultilevel"/>
     <w:tmpl w:val="F490F5BA"/>
@@ -10125,7 +11300,120 @@
       </w:rPr>
     </w:lvl>
   </w:abstractNum>
-  <w:abstractNum w:abstractNumId="11" w15:restartNumberingAfterBreak="0">
+  <w:abstractNum w:abstractNumId="12" w15:restartNumberingAfterBreak="0">
+    <w:nsid w:val="24AE71D7"/>
+    <w:multiLevelType w:val="hybridMultilevel"/>
+    <w:tmpl w:val="4A2E3762"/>
+    <w:lvl w:ilvl="0" w:tplc="04090005">
+      <w:start w:val="1"/>
+      <w:numFmt w:val="bullet"/>
+      <w:lvlText w:val=""/>
+      <w:lvlJc w:val="left"/>
+      <w:pPr>
+        <w:ind w:left="720" w:hanging="360"/>
+      </w:pPr>
+      <w:rPr>
+        <w:rFonts w:ascii="Wingdings" w:hAnsi="Wingdings" w:hint="default"/>
+      </w:rPr>
+    </w:lvl>
+    <w:lvl w:ilvl="1" w:tplc="04090003" w:tentative="1">
+      <w:start w:val="1"/>
+      <w:numFmt w:val="bullet"/>
+      <w:lvlText w:val="o"/>
+      <w:lvlJc w:val="left"/>
+      <w:pPr>
+        <w:ind w:left="1440" w:hanging="360"/>
+      </w:pPr>
+      <w:rPr>
+        <w:rFonts w:ascii="Courier New" w:hAnsi="Courier New" w:cs="Courier New" w:hint="default"/>
+      </w:rPr>
+    </w:lvl>
+    <w:lvl w:ilvl="2" w:tplc="04090005" w:tentative="1">
+      <w:start w:val="1"/>
+      <w:numFmt w:val="bullet"/>
+      <w:lvlText w:val=""/>
+      <w:lvlJc w:val="left"/>
+      <w:pPr>
+        <w:ind w:left="2160" w:hanging="360"/>
+      </w:pPr>
+      <w:rPr>
+        <w:rFonts w:ascii="Wingdings" w:hAnsi="Wingdings" w:hint="default"/>
+      </w:rPr>
+    </w:lvl>
+    <w:lvl w:ilvl="3" w:tplc="04090001" w:tentative="1">
+      <w:start w:val="1"/>
+      <w:numFmt w:val="bullet"/>
+      <w:lvlText w:val=""/>
+      <w:lvlJc w:val="left"/>
+      <w:pPr>
+        <w:ind w:left="2880" w:hanging="360"/>
+      </w:pPr>
+      <w:rPr>
+        <w:rFonts w:ascii="Symbol" w:hAnsi="Symbol" w:hint="default"/>
+      </w:rPr>
+    </w:lvl>
+    <w:lvl w:ilvl="4" w:tplc="04090003" w:tentative="1">
+      <w:start w:val="1"/>
+      <w:numFmt w:val="bullet"/>
+      <w:lvlText w:val="o"/>
+      <w:lvlJc w:val="left"/>
+      <w:pPr>
+        <w:ind w:left="3600" w:hanging="360"/>
+      </w:pPr>
+      <w:rPr>
+        <w:rFonts w:ascii="Courier New" w:hAnsi="Courier New" w:cs="Courier New" w:hint="default"/>
+      </w:rPr>
+    </w:lvl>
+    <w:lvl w:ilvl="5" w:tplc="04090005" w:tentative="1">
+      <w:start w:val="1"/>
+      <w:numFmt w:val="bullet"/>
+      <w:lvlText w:val=""/>
+      <w:lvlJc w:val="left"/>
+      <w:pPr>
+        <w:ind w:left="4320" w:hanging="360"/>
+      </w:pPr>
+      <w:rPr>
+        <w:rFonts w:ascii="Wingdings" w:hAnsi="Wingdings" w:hint="default"/>
+      </w:rPr>
+    </w:lvl>
+    <w:lvl w:ilvl="6" w:tplc="04090001" w:tentative="1">
+      <w:start w:val="1"/>
+      <w:numFmt w:val="bullet"/>
+      <w:lvlText w:val=""/>
+      <w:lvlJc w:val="left"/>
+      <w:pPr>
+        <w:ind w:left="5040" w:hanging="360"/>
+      </w:pPr>
+      <w:rPr>
+        <w:rFonts w:ascii="Symbol" w:hAnsi="Symbol" w:hint="default"/>
+      </w:rPr>
+    </w:lvl>
+    <w:lvl w:ilvl="7" w:tplc="04090003" w:tentative="1">
+      <w:start w:val="1"/>
+      <w:numFmt w:val="bullet"/>
+      <w:lvlText w:val="o"/>
+      <w:lvlJc w:val="left"/>
+      <w:pPr>
+        <w:ind w:left="5760" w:hanging="360"/>
+      </w:pPr>
+      <w:rPr>
+        <w:rFonts w:ascii="Courier New" w:hAnsi="Courier New" w:cs="Courier New" w:hint="default"/>
+      </w:rPr>
+    </w:lvl>
+    <w:lvl w:ilvl="8" w:tplc="04090005" w:tentative="1">
+      <w:start w:val="1"/>
+      <w:numFmt w:val="bullet"/>
+      <w:lvlText w:val=""/>
+      <w:lvlJc w:val="left"/>
+      <w:pPr>
+        <w:ind w:left="6480" w:hanging="360"/>
+      </w:pPr>
+      <w:rPr>
+        <w:rFonts w:ascii="Wingdings" w:hAnsi="Wingdings" w:hint="default"/>
+      </w:rPr>
+    </w:lvl>
+  </w:abstractNum>
+  <w:abstractNum w:abstractNumId="13" w15:restartNumberingAfterBreak="0">
     <w:nsid w:val="25A2713E"/>
     <w:multiLevelType w:val="hybridMultilevel"/>
     <w:tmpl w:val="3D82FC6C"/>
@@ -10211,7 +11499,7 @@
       </w:pPr>
     </w:lvl>
   </w:abstractNum>
-  <w:abstractNum w:abstractNumId="12" w15:restartNumberingAfterBreak="0">
+  <w:abstractNum w:abstractNumId="14" w15:restartNumberingAfterBreak="0">
     <w:nsid w:val="2A49621B"/>
     <w:multiLevelType w:val="multilevel"/>
     <w:tmpl w:val="D7D2458E"/>
@@ -10324,7 +11612,7 @@
       </w:pPr>
     </w:lvl>
   </w:abstractNum>
-  <w:abstractNum w:abstractNumId="13" w15:restartNumberingAfterBreak="0">
+  <w:abstractNum w:abstractNumId="15" w15:restartNumberingAfterBreak="0">
     <w:nsid w:val="2F1D38B1"/>
     <w:multiLevelType w:val="hybridMultilevel"/>
     <w:tmpl w:val="2DFC8760"/>
@@ -10437,7 +11725,7 @@
       </w:rPr>
     </w:lvl>
   </w:abstractNum>
-  <w:abstractNum w:abstractNumId="14" w15:restartNumberingAfterBreak="0">
+  <w:abstractNum w:abstractNumId="16" w15:restartNumberingAfterBreak="0">
     <w:nsid w:val="35D30F61"/>
     <w:multiLevelType w:val="multilevel"/>
     <w:tmpl w:val="6FEC261A"/>
@@ -10550,7 +11838,7 @@
       </w:pPr>
     </w:lvl>
   </w:abstractNum>
-  <w:abstractNum w:abstractNumId="15" w15:restartNumberingAfterBreak="0">
+  <w:abstractNum w:abstractNumId="17" w15:restartNumberingAfterBreak="0">
     <w:nsid w:val="3E7257F0"/>
     <w:multiLevelType w:val="hybridMultilevel"/>
     <w:tmpl w:val="D64226AA"/>
@@ -10663,7 +11951,7 @@
       </w:rPr>
     </w:lvl>
   </w:abstractNum>
-  <w:abstractNum w:abstractNumId="16" w15:restartNumberingAfterBreak="0">
+  <w:abstractNum w:abstractNumId="18" w15:restartNumberingAfterBreak="0">
     <w:nsid w:val="3EA45B91"/>
     <w:multiLevelType w:val="multilevel"/>
     <w:tmpl w:val="1CBA7C9A"/>
@@ -10776,7 +12064,7 @@
       </w:pPr>
     </w:lvl>
   </w:abstractNum>
-  <w:abstractNum w:abstractNumId="17" w15:restartNumberingAfterBreak="0">
+  <w:abstractNum w:abstractNumId="19" w15:restartNumberingAfterBreak="0">
     <w:nsid w:val="40B23979"/>
     <w:multiLevelType w:val="hybridMultilevel"/>
     <w:tmpl w:val="CD72435E"/>
@@ -10889,7 +12177,7 @@
       </w:rPr>
     </w:lvl>
   </w:abstractNum>
-  <w:abstractNum w:abstractNumId="18" w15:restartNumberingAfterBreak="0">
+  <w:abstractNum w:abstractNumId="20" w15:restartNumberingAfterBreak="0">
     <w:nsid w:val="41337F04"/>
     <w:multiLevelType w:val="hybridMultilevel"/>
     <w:tmpl w:val="D41854B4"/>
@@ -11002,7 +12290,7 @@
       </w:rPr>
     </w:lvl>
   </w:abstractNum>
-  <w:abstractNum w:abstractNumId="19" w15:restartNumberingAfterBreak="0">
+  <w:abstractNum w:abstractNumId="21" w15:restartNumberingAfterBreak="0">
     <w:nsid w:val="41B74CF1"/>
     <w:multiLevelType w:val="hybridMultilevel"/>
     <w:tmpl w:val="F57A0D60"/>
@@ -11115,7 +12403,7 @@
       </w:rPr>
     </w:lvl>
   </w:abstractNum>
-  <w:abstractNum w:abstractNumId="20" w15:restartNumberingAfterBreak="0">
+  <w:abstractNum w:abstractNumId="22" w15:restartNumberingAfterBreak="0">
     <w:nsid w:val="42F333DB"/>
     <w:multiLevelType w:val="hybridMultilevel"/>
     <w:tmpl w:val="4A9A727A"/>
@@ -11201,7 +12489,7 @@
       </w:pPr>
     </w:lvl>
   </w:abstractNum>
-  <w:abstractNum w:abstractNumId="21" w15:restartNumberingAfterBreak="0">
+  <w:abstractNum w:abstractNumId="23" w15:restartNumberingAfterBreak="0">
     <w:nsid w:val="4CC31080"/>
     <w:multiLevelType w:val="hybridMultilevel"/>
     <w:tmpl w:val="6B1460AC"/>
@@ -11314,7 +12602,7 @@
       </w:rPr>
     </w:lvl>
   </w:abstractNum>
-  <w:abstractNum w:abstractNumId="22" w15:restartNumberingAfterBreak="0">
+  <w:abstractNum w:abstractNumId="24" w15:restartNumberingAfterBreak="0">
     <w:nsid w:val="558C244E"/>
     <w:multiLevelType w:val="hybridMultilevel"/>
     <w:tmpl w:val="E66C60FC"/>
@@ -11427,7 +12715,7 @@
       </w:rPr>
     </w:lvl>
   </w:abstractNum>
-  <w:abstractNum w:abstractNumId="23" w15:restartNumberingAfterBreak="0">
+  <w:abstractNum w:abstractNumId="25" w15:restartNumberingAfterBreak="0">
     <w:nsid w:val="5907338E"/>
     <w:multiLevelType w:val="hybridMultilevel"/>
     <w:tmpl w:val="4EC8C3E8"/>
@@ -11540,7 +12828,7 @@
       </w:rPr>
     </w:lvl>
   </w:abstractNum>
-  <w:abstractNum w:abstractNumId="24" w15:restartNumberingAfterBreak="0">
+  <w:abstractNum w:abstractNumId="26" w15:restartNumberingAfterBreak="0">
     <w:nsid w:val="6458623C"/>
     <w:multiLevelType w:val="hybridMultilevel"/>
     <w:tmpl w:val="A5BE10F2"/>
@@ -11752,7 +13040,7 @@
       </w:rPr>
     </w:lvl>
   </w:abstractNum>
-  <w:abstractNum w:abstractNumId="25" w15:restartNumberingAfterBreak="0">
+  <w:abstractNum w:abstractNumId="27" w15:restartNumberingAfterBreak="0">
     <w:nsid w:val="66620D1A"/>
     <w:multiLevelType w:val="hybridMultilevel"/>
     <w:tmpl w:val="7D10572A"/>
@@ -11865,7 +13153,7 @@
       </w:rPr>
     </w:lvl>
   </w:abstractNum>
-  <w:abstractNum w:abstractNumId="26" w15:restartNumberingAfterBreak="0">
+  <w:abstractNum w:abstractNumId="28" w15:restartNumberingAfterBreak="0">
     <w:nsid w:val="667E4EE2"/>
     <w:multiLevelType w:val="hybridMultilevel"/>
     <w:tmpl w:val="0DFA7F92"/>
@@ -11951,7 +13239,7 @@
       </w:pPr>
     </w:lvl>
   </w:abstractNum>
-  <w:abstractNum w:abstractNumId="27" w15:restartNumberingAfterBreak="0">
+  <w:abstractNum w:abstractNumId="29" w15:restartNumberingAfterBreak="0">
     <w:nsid w:val="7D8D52E4"/>
     <w:multiLevelType w:val="multilevel"/>
     <w:tmpl w:val="82DE24C6"/>
@@ -12065,10 +13353,10 @@
     </w:lvl>
   </w:abstractNum>
   <w:num w:numId="1" w16cid:durableId="269314521">
-    <w:abstractNumId w:val="23"/>
+    <w:abstractNumId w:val="25"/>
   </w:num>
   <w:num w:numId="2" w16cid:durableId="1319963797">
-    <w:abstractNumId w:val="15"/>
+    <w:abstractNumId w:val="17"/>
   </w:num>
   <w:num w:numId="3" w16cid:durableId="429743089">
     <w:abstractNumId w:val="3"/>
@@ -12080,19 +13368,19 @@
     <w:abstractNumId w:val="2"/>
   </w:num>
   <w:num w:numId="6" w16cid:durableId="1389576170">
-    <w:abstractNumId w:val="16"/>
+    <w:abstractNumId w:val="18"/>
   </w:num>
   <w:num w:numId="7" w16cid:durableId="425004437">
-    <w:abstractNumId w:val="12"/>
+    <w:abstractNumId w:val="14"/>
   </w:num>
   <w:num w:numId="8" w16cid:durableId="796921206">
     <w:abstractNumId w:val="8"/>
   </w:num>
   <w:num w:numId="9" w16cid:durableId="2019572334">
-    <w:abstractNumId w:val="14"/>
+    <w:abstractNumId w:val="16"/>
   </w:num>
   <w:num w:numId="10" w16cid:durableId="672803776">
-    <w:abstractNumId w:val="27"/>
+    <w:abstractNumId w:val="29"/>
   </w:num>
   <w:num w:numId="11" w16cid:durableId="662466756">
     <w:abstractNumId w:val="4"/>
@@ -12101,13 +13389,13 @@
     <w:abstractNumId w:val="6"/>
   </w:num>
   <w:num w:numId="13" w16cid:durableId="1886288588">
-    <w:abstractNumId w:val="18"/>
+    <w:abstractNumId w:val="20"/>
   </w:num>
   <w:num w:numId="14" w16cid:durableId="659503855">
     <w:abstractNumId w:val="0"/>
   </w:num>
   <w:num w:numId="15" w16cid:durableId="270207761">
-    <w:abstractNumId w:val="11"/>
+    <w:abstractNumId w:val="13"/>
   </w:num>
   <w:num w:numId="16" w16cid:durableId="1032924736">
     <w:abstractNumId w:val="9"/>
@@ -12116,37 +13404,43 @@
     <w:abstractNumId w:val="1"/>
   </w:num>
   <w:num w:numId="18" w16cid:durableId="357698809">
-    <w:abstractNumId w:val="22"/>
+    <w:abstractNumId w:val="24"/>
   </w:num>
   <w:num w:numId="19" w16cid:durableId="1871411235">
-    <w:abstractNumId w:val="10"/>
+    <w:abstractNumId w:val="11"/>
   </w:num>
   <w:num w:numId="20" w16cid:durableId="419259649">
-    <w:abstractNumId w:val="24"/>
+    <w:abstractNumId w:val="26"/>
   </w:num>
   <w:num w:numId="21" w16cid:durableId="475150616">
-    <w:abstractNumId w:val="17"/>
+    <w:abstractNumId w:val="19"/>
   </w:num>
   <w:num w:numId="22" w16cid:durableId="381371470">
-    <w:abstractNumId w:val="13"/>
+    <w:abstractNumId w:val="15"/>
   </w:num>
   <w:num w:numId="23" w16cid:durableId="1146820993">
     <w:abstractNumId w:val="5"/>
   </w:num>
   <w:num w:numId="24" w16cid:durableId="703139231">
-    <w:abstractNumId w:val="26"/>
+    <w:abstractNumId w:val="28"/>
   </w:num>
   <w:num w:numId="25" w16cid:durableId="1240559755">
+    <w:abstractNumId w:val="23"/>
+  </w:num>
+  <w:num w:numId="26" w16cid:durableId="560216640">
+    <w:abstractNumId w:val="27"/>
+  </w:num>
+  <w:num w:numId="27" w16cid:durableId="935019495">
     <w:abstractNumId w:val="21"/>
   </w:num>
-  <w:num w:numId="26" w16cid:durableId="560216640">
-    <w:abstractNumId w:val="25"/>
+  <w:num w:numId="28" w16cid:durableId="1615358894">
+    <w:abstractNumId w:val="22"/>
   </w:num>
-  <w:num w:numId="27" w16cid:durableId="935019495">
-    <w:abstractNumId w:val="19"/>
+  <w:num w:numId="29" w16cid:durableId="924219051">
+    <w:abstractNumId w:val="12"/>
   </w:num>
-  <w:num w:numId="28" w16cid:durableId="1615358894">
-    <w:abstractNumId w:val="20"/>
+  <w:num w:numId="30" w16cid:durableId="1419328011">
+    <w:abstractNumId w:val="10"/>
   </w:num>
 </w:numbering>
 </file>
@@ -12342,7 +13636,7 @@
     <w:lsdException w:name="Medium Shading 2 Accent 1" w:uiPriority="64"/>
     <w:lsdException w:name="Medium List 1 Accent 1" w:uiPriority="65"/>
     <w:lsdException w:name="Revision" w:semiHidden="1"/>
-    <w:lsdException w:name="List Paragraph" w:qFormat="1"/>
+    <w:lsdException w:name="List Paragraph" w:uiPriority="34" w:qFormat="1"/>
     <w:lsdException w:name="Quote" w:uiPriority="29" w:qFormat="1"/>
     <w:lsdException w:name="Intense Quote" w:uiPriority="30" w:qFormat="1"/>
     <w:lsdException w:name="Medium List 2 Accent 1" w:uiPriority="66"/>
@@ -12718,7 +14012,7 @@
   <w:style w:type="paragraph" w:styleId="ListParagraph">
     <w:name w:val="List Paragraph"/>
     <w:basedOn w:val="Normal"/>
-    <w:uiPriority w:val="99"/>
+    <w:uiPriority w:val="34"/>
     <w:qFormat/>
     <w:rsid w:val="00D06EFA"/>
     <w:pPr>
@@ -12966,10 +14260,18 @@
     <w:autoRedefine/>
     <w:uiPriority w:val="39"/>
     <w:locked/>
-    <w:rsid w:val="00427A6B"/>
+    <w:rsid w:val="00C852E9"/>
     <w:pPr>
+      <w:tabs>
+        <w:tab w:val="right" w:leader="dot" w:pos="9350"/>
+      </w:tabs>
       <w:spacing w:after="100"/>
     </w:pPr>
+    <w:rPr>
+      <w:rFonts w:asciiTheme="majorBidi" w:hAnsiTheme="majorBidi" w:cstheme="majorBidi"/>
+      <w:noProof/>
+      <w:color w:val="4F81BD" w:themeColor="accent1"/>
+    </w:rPr>
   </w:style>
   <w:style w:type="paragraph" w:styleId="TOC2">
     <w:name w:val="toc 2"/>

</xml_diff>

<commit_message>
Added usecase Diagram and updated proposal
</commit_message>
<xml_diff>
--- a/Docs/Readit.docx
+++ b/Docs/Readit.docx
@@ -943,7 +943,7 @@
             </w:rPr>
             <w:fldChar w:fldCharType="separate"/>
           </w:r>
-          <w:hyperlink w:anchor="_Toc117836321" w:history="1">
+          <w:hyperlink w:anchor="_Toc118904451" w:history="1">
             <w:r>
               <w:rPr>
                 <w:rStyle w:val="Hyperlink"/>
@@ -967,7 +967,7 @@
               <w:rPr>
                 <w:webHidden/>
               </w:rPr>
-              <w:instrText xml:space="preserve"> PAGEREF _Toc117836321 \h </w:instrText>
+              <w:instrText xml:space="preserve"> PAGEREF _Toc118904451 \h </w:instrText>
             </w:r>
             <w:r>
               <w:rPr>
@@ -1006,7 +1006,7 @@
               <w:lang w:val="en-AE" w:eastAsia="en-AE" w:bidi="ar-SA"/>
             </w:rPr>
           </w:pPr>
-          <w:hyperlink w:anchor="_Toc117836322" w:history="1">
+          <w:hyperlink w:anchor="_Toc118904452" w:history="1">
             <w:r>
               <w:rPr>
                 <w:rStyle w:val="Hyperlink"/>
@@ -1034,7 +1034,7 @@
                 <w:noProof/>
                 <w:webHidden/>
               </w:rPr>
-              <w:instrText xml:space="preserve"> PAGEREF _Toc117836322 \h </w:instrText>
+              <w:instrText xml:space="preserve"> PAGEREF _Toc118904452 \h </w:instrText>
             </w:r>
             <w:r>
               <w:rPr>
@@ -1077,7 +1077,7 @@
               <w:lang w:val="en-AE" w:eastAsia="en-AE" w:bidi="ar-SA"/>
             </w:rPr>
           </w:pPr>
-          <w:hyperlink w:anchor="_Toc117836323" w:history="1">
+          <w:hyperlink w:anchor="_Toc118904453" w:history="1">
             <w:r>
               <w:rPr>
                 <w:rStyle w:val="Hyperlink"/>
@@ -1105,7 +1105,7 @@
                 <w:noProof/>
                 <w:webHidden/>
               </w:rPr>
-              <w:instrText xml:space="preserve"> PAGEREF _Toc117836323 \h </w:instrText>
+              <w:instrText xml:space="preserve"> PAGEREF _Toc118904453 \h </w:instrText>
             </w:r>
             <w:r>
               <w:rPr>
@@ -1148,7 +1148,7 @@
               <w:lang w:val="en-AE" w:eastAsia="en-AE" w:bidi="ar-SA"/>
             </w:rPr>
           </w:pPr>
-          <w:hyperlink w:anchor="_Toc117836324" w:history="1">
+          <w:hyperlink w:anchor="_Toc118904454" w:history="1">
             <w:r>
               <w:rPr>
                 <w:rStyle w:val="Hyperlink"/>
@@ -1176,7 +1176,7 @@
                 <w:noProof/>
                 <w:webHidden/>
               </w:rPr>
-              <w:instrText xml:space="preserve"> PAGEREF _Toc117836324 \h </w:instrText>
+              <w:instrText xml:space="preserve"> PAGEREF _Toc118904454 \h </w:instrText>
             </w:r>
             <w:r>
               <w:rPr>
@@ -1219,7 +1219,7 @@
               <w:lang w:val="en-AE" w:eastAsia="en-AE" w:bidi="ar-SA"/>
             </w:rPr>
           </w:pPr>
-          <w:hyperlink w:anchor="_Toc117836325" w:history="1">
+          <w:hyperlink w:anchor="_Toc118904455" w:history="1">
             <w:r>
               <w:rPr>
                 <w:rStyle w:val="Hyperlink"/>
@@ -1247,7 +1247,7 @@
                 <w:noProof/>
                 <w:webHidden/>
               </w:rPr>
-              <w:instrText xml:space="preserve"> PAGEREF _Toc117836325 \h </w:instrText>
+              <w:instrText xml:space="preserve"> PAGEREF _Toc118904455 \h </w:instrText>
             </w:r>
             <w:r>
               <w:rPr>
@@ -1290,7 +1290,7 @@
               <w:lang w:val="en-AE" w:eastAsia="en-AE" w:bidi="ar-SA"/>
             </w:rPr>
           </w:pPr>
-          <w:hyperlink w:anchor="_Toc117836326" w:history="1">
+          <w:hyperlink w:anchor="_Toc118904456" w:history="1">
             <w:r>
               <w:rPr>
                 <w:rStyle w:val="Hyperlink"/>
@@ -1318,7 +1318,7 @@
                 <w:noProof/>
                 <w:webHidden/>
               </w:rPr>
-              <w:instrText xml:space="preserve"> PAGEREF _Toc117836326 \h </w:instrText>
+              <w:instrText xml:space="preserve"> PAGEREF _Toc118904456 \h </w:instrText>
             </w:r>
             <w:r>
               <w:rPr>
@@ -1361,7 +1361,7 @@
               <w:lang w:val="en-AE" w:eastAsia="en-AE" w:bidi="ar-SA"/>
             </w:rPr>
           </w:pPr>
-          <w:hyperlink w:anchor="_Toc117836327" w:history="1">
+          <w:hyperlink w:anchor="_Toc118904457" w:history="1">
             <w:r>
               <w:rPr>
                 <w:rStyle w:val="Hyperlink"/>
@@ -1389,7 +1389,7 @@
                 <w:noProof/>
                 <w:webHidden/>
               </w:rPr>
-              <w:instrText xml:space="preserve"> PAGEREF _Toc117836327 \h </w:instrText>
+              <w:instrText xml:space="preserve"> PAGEREF _Toc118904457 \h </w:instrText>
             </w:r>
             <w:r>
               <w:rPr>
@@ -1429,7 +1429,7 @@
               <w:lang w:val="en-AE" w:eastAsia="en-AE" w:bidi="ar-SA"/>
             </w:rPr>
           </w:pPr>
-          <w:hyperlink w:anchor="_Toc117836328" w:history="1">
+          <w:hyperlink w:anchor="_Toc118904458" w:history="1">
             <w:r>
               <w:rPr>
                 <w:rStyle w:val="Hyperlink"/>
@@ -1453,7 +1453,7 @@
               <w:rPr>
                 <w:webHidden/>
               </w:rPr>
-              <w:instrText xml:space="preserve"> PAGEREF _Toc117836328 \h </w:instrText>
+              <w:instrText xml:space="preserve"> PAGEREF _Toc118904458 \h </w:instrText>
             </w:r>
             <w:r>
               <w:rPr>
@@ -1492,7 +1492,7 @@
               <w:lang w:val="en-AE" w:eastAsia="en-AE" w:bidi="ar-SA"/>
             </w:rPr>
           </w:pPr>
-          <w:hyperlink w:anchor="_Toc117836329" w:history="1">
+          <w:hyperlink w:anchor="_Toc118904459" w:history="1">
             <w:r>
               <w:rPr>
                 <w:rStyle w:val="Hyperlink"/>
@@ -1520,7 +1520,7 @@
                 <w:noProof/>
                 <w:webHidden/>
               </w:rPr>
-              <w:instrText xml:space="preserve"> PAGEREF _Toc117836329 \h </w:instrText>
+              <w:instrText xml:space="preserve"> PAGEREF _Toc118904459 \h </w:instrText>
             </w:r>
             <w:r>
               <w:rPr>
@@ -1563,7 +1563,7 @@
               <w:lang w:val="en-AE" w:eastAsia="en-AE" w:bidi="ar-SA"/>
             </w:rPr>
           </w:pPr>
-          <w:hyperlink w:anchor="_Toc117836330" w:history="1">
+          <w:hyperlink w:anchor="_Toc118904460" w:history="1">
             <w:r>
               <w:rPr>
                 <w:rStyle w:val="Hyperlink"/>
@@ -1591,7 +1591,7 @@
                 <w:noProof/>
                 <w:webHidden/>
               </w:rPr>
-              <w:instrText xml:space="preserve"> PAGEREF _Toc117836330 \h </w:instrText>
+              <w:instrText xml:space="preserve"> PAGEREF _Toc118904460 \h </w:instrText>
             </w:r>
             <w:r>
               <w:rPr>
@@ -1635,7 +1635,7 @@
               <w:lang w:val="en-AE" w:eastAsia="en-AE" w:bidi="ar-SA"/>
             </w:rPr>
           </w:pPr>
-          <w:hyperlink w:anchor="_Toc117836331" w:history="1">
+          <w:hyperlink w:anchor="_Toc118904461" w:history="1">
             <w:r>
               <w:rPr>
                 <w:rStyle w:val="Hyperlink"/>
@@ -1679,7 +1679,7 @@
                 <w:noProof/>
                 <w:webHidden/>
               </w:rPr>
-              <w:instrText xml:space="preserve"> PAGEREF _Toc117836331 \h </w:instrText>
+              <w:instrText xml:space="preserve"> PAGEREF _Toc118904461 \h </w:instrText>
             </w:r>
             <w:r>
               <w:rPr>
@@ -1723,7 +1723,7 @@
               <w:lang w:val="en-AE" w:eastAsia="en-AE" w:bidi="ar-SA"/>
             </w:rPr>
           </w:pPr>
-          <w:hyperlink w:anchor="_Toc117836332" w:history="1">
+          <w:hyperlink w:anchor="_Toc118904462" w:history="1">
             <w:r>
               <w:rPr>
                 <w:rStyle w:val="Hyperlink"/>
@@ -1767,7 +1767,7 @@
                 <w:noProof/>
                 <w:webHidden/>
               </w:rPr>
-              <w:instrText xml:space="preserve"> PAGEREF _Toc117836332 \h </w:instrText>
+              <w:instrText xml:space="preserve"> PAGEREF _Toc118904462 \h </w:instrText>
             </w:r>
             <w:r>
               <w:rPr>
@@ -1811,7 +1811,7 @@
               <w:lang w:val="en-AE" w:eastAsia="en-AE" w:bidi="ar-SA"/>
             </w:rPr>
           </w:pPr>
-          <w:hyperlink w:anchor="_Toc117836333" w:history="1">
+          <w:hyperlink w:anchor="_Toc118904463" w:history="1">
             <w:r>
               <w:rPr>
                 <w:rStyle w:val="Hyperlink"/>
@@ -1855,7 +1855,7 @@
                 <w:noProof/>
                 <w:webHidden/>
               </w:rPr>
-              <w:instrText xml:space="preserve"> PAGEREF _Toc117836333 \h </w:instrText>
+              <w:instrText xml:space="preserve"> PAGEREF _Toc118904463 \h </w:instrText>
             </w:r>
             <w:r>
               <w:rPr>
@@ -1875,7 +1875,7 @@
                 <w:noProof/>
                 <w:webHidden/>
               </w:rPr>
-              <w:t>5</w:t>
+              <w:t>6</w:t>
             </w:r>
             <w:r>
               <w:rPr>
@@ -1899,7 +1899,7 @@
               <w:lang w:val="en-AE" w:eastAsia="en-AE" w:bidi="ar-SA"/>
             </w:rPr>
           </w:pPr>
-          <w:hyperlink w:anchor="_Toc117836334" w:history="1">
+          <w:hyperlink w:anchor="_Toc118904464" w:history="1">
             <w:r>
               <w:rPr>
                 <w:rStyle w:val="Hyperlink"/>
@@ -1943,7 +1943,7 @@
                 <w:noProof/>
                 <w:webHidden/>
               </w:rPr>
-              <w:instrText xml:space="preserve"> PAGEREF _Toc117836334 \h </w:instrText>
+              <w:instrText xml:space="preserve"> PAGEREF _Toc118904464 \h </w:instrText>
             </w:r>
             <w:r>
               <w:rPr>
@@ -1963,7 +1963,7 @@
                 <w:noProof/>
                 <w:webHidden/>
               </w:rPr>
-              <w:t>5</w:t>
+              <w:t>6</w:t>
             </w:r>
             <w:r>
               <w:rPr>
@@ -1987,7 +1987,7 @@
               <w:lang w:val="en-AE" w:eastAsia="en-AE" w:bidi="ar-SA"/>
             </w:rPr>
           </w:pPr>
-          <w:hyperlink w:anchor="_Toc117836335" w:history="1">
+          <w:hyperlink w:anchor="_Toc118904465" w:history="1">
             <w:r>
               <w:rPr>
                 <w:rStyle w:val="Hyperlink"/>
@@ -2031,7 +2031,7 @@
                 <w:noProof/>
                 <w:webHidden/>
               </w:rPr>
-              <w:instrText xml:space="preserve"> PAGEREF _Toc117836335 \h </w:instrText>
+              <w:instrText xml:space="preserve"> PAGEREF _Toc118904465 \h </w:instrText>
             </w:r>
             <w:r>
               <w:rPr>
@@ -2051,7 +2051,7 @@
                 <w:noProof/>
                 <w:webHidden/>
               </w:rPr>
-              <w:t>5</w:t>
+              <w:t>6</w:t>
             </w:r>
             <w:r>
               <w:rPr>
@@ -2075,7 +2075,7 @@
               <w:lang w:val="en-AE" w:eastAsia="en-AE" w:bidi="ar-SA"/>
             </w:rPr>
           </w:pPr>
-          <w:hyperlink w:anchor="_Toc117836336" w:history="1">
+          <w:hyperlink w:anchor="_Toc118904466" w:history="1">
             <w:r>
               <w:rPr>
                 <w:rStyle w:val="Hyperlink"/>
@@ -2119,7 +2119,7 @@
                 <w:noProof/>
                 <w:webHidden/>
               </w:rPr>
-              <w:instrText xml:space="preserve"> PAGEREF _Toc117836336 \h </w:instrText>
+              <w:instrText xml:space="preserve"> PAGEREF _Toc118904466 \h </w:instrText>
             </w:r>
             <w:r>
               <w:rPr>
@@ -2163,7 +2163,7 @@
               <w:lang w:val="en-AE" w:eastAsia="en-AE" w:bidi="ar-SA"/>
             </w:rPr>
           </w:pPr>
-          <w:hyperlink w:anchor="_Toc117836337" w:history="1">
+          <w:hyperlink w:anchor="_Toc118904467" w:history="1">
             <w:r>
               <w:rPr>
                 <w:rStyle w:val="Hyperlink"/>
@@ -2209,7 +2209,7 @@
                 <w:noProof/>
                 <w:webHidden/>
               </w:rPr>
-              <w:instrText xml:space="preserve"> PAGEREF _Toc117836337 \h </w:instrText>
+              <w:instrText xml:space="preserve"> PAGEREF _Toc118904467 \h </w:instrText>
             </w:r>
             <w:r>
               <w:rPr>
@@ -2252,7 +2252,7 @@
               <w:lang w:val="en-AE" w:eastAsia="en-AE" w:bidi="ar-SA"/>
             </w:rPr>
           </w:pPr>
-          <w:hyperlink w:anchor="_Toc117836338" w:history="1">
+          <w:hyperlink w:anchor="_Toc118904468" w:history="1">
             <w:r>
               <w:rPr>
                 <w:rStyle w:val="Hyperlink"/>
@@ -2280,7 +2280,7 @@
                 <w:noProof/>
                 <w:webHidden/>
               </w:rPr>
-              <w:instrText xml:space="preserve"> PAGEREF _Toc117836338 \h </w:instrText>
+              <w:instrText xml:space="preserve"> PAGEREF _Toc118904468 \h </w:instrText>
             </w:r>
             <w:r>
               <w:rPr>
@@ -2324,7 +2324,7 @@
               <w:lang w:val="en-AE" w:eastAsia="en-AE" w:bidi="ar-SA"/>
             </w:rPr>
           </w:pPr>
-          <w:hyperlink w:anchor="_Toc117836339" w:history="1">
+          <w:hyperlink w:anchor="_Toc118904469" w:history="1">
             <w:r>
               <w:rPr>
                 <w:rStyle w:val="Hyperlink"/>
@@ -2379,7 +2379,7 @@
                 <w:noProof/>
                 <w:webHidden/>
               </w:rPr>
-              <w:instrText xml:space="preserve"> PAGEREF _Toc117836339 \h </w:instrText>
+              <w:instrText xml:space="preserve"> PAGEREF _Toc118904469 \h </w:instrText>
             </w:r>
             <w:r>
               <w:rPr>
@@ -2423,7 +2423,7 @@
               <w:lang w:val="en-AE" w:eastAsia="en-AE" w:bidi="ar-SA"/>
             </w:rPr>
           </w:pPr>
-          <w:hyperlink w:anchor="_Toc117836340" w:history="1">
+          <w:hyperlink w:anchor="_Toc118904470" w:history="1">
             <w:r>
               <w:rPr>
                 <w:rStyle w:val="Hyperlink"/>
@@ -2467,7 +2467,7 @@
                 <w:noProof/>
                 <w:webHidden/>
               </w:rPr>
-              <w:instrText xml:space="preserve"> PAGEREF _Toc117836340 \h </w:instrText>
+              <w:instrText xml:space="preserve"> PAGEREF _Toc118904470 \h </w:instrText>
             </w:r>
             <w:r>
               <w:rPr>
@@ -2511,7 +2511,7 @@
               <w:lang w:val="en-AE" w:eastAsia="en-AE" w:bidi="ar-SA"/>
             </w:rPr>
           </w:pPr>
-          <w:hyperlink w:anchor="_Toc117836341" w:history="1">
+          <w:hyperlink w:anchor="_Toc118904471" w:history="1">
             <w:r>
               <w:rPr>
                 <w:rStyle w:val="Hyperlink"/>
@@ -2555,7 +2555,7 @@
                 <w:noProof/>
                 <w:webHidden/>
               </w:rPr>
-              <w:instrText xml:space="preserve"> PAGEREF _Toc117836341 \h </w:instrText>
+              <w:instrText xml:space="preserve"> PAGEREF _Toc118904471 \h </w:instrText>
             </w:r>
             <w:r>
               <w:rPr>
@@ -2599,7 +2599,7 @@
               <w:lang w:val="en-AE" w:eastAsia="en-AE" w:bidi="ar-SA"/>
             </w:rPr>
           </w:pPr>
-          <w:hyperlink w:anchor="_Toc117836342" w:history="1">
+          <w:hyperlink w:anchor="_Toc118904472" w:history="1">
             <w:r>
               <w:rPr>
                 <w:rStyle w:val="Hyperlink"/>
@@ -2645,7 +2645,7 @@
                 <w:noProof/>
                 <w:webHidden/>
               </w:rPr>
-              <w:instrText xml:space="preserve"> PAGEREF _Toc117836342 \h </w:instrText>
+              <w:instrText xml:space="preserve"> PAGEREF _Toc118904472 \h </w:instrText>
             </w:r>
             <w:r>
               <w:rPr>
@@ -2689,7 +2689,7 @@
               <w:lang w:val="en-AE" w:eastAsia="en-AE" w:bidi="ar-SA"/>
             </w:rPr>
           </w:pPr>
-          <w:hyperlink w:anchor="_Toc117836343" w:history="1">
+          <w:hyperlink w:anchor="_Toc118904473" w:history="1">
             <w:r>
               <w:rPr>
                 <w:rStyle w:val="Hyperlink"/>
@@ -2733,7 +2733,7 @@
                 <w:noProof/>
                 <w:webHidden/>
               </w:rPr>
-              <w:instrText xml:space="preserve"> PAGEREF _Toc117836343 \h </w:instrText>
+              <w:instrText xml:space="preserve"> PAGEREF _Toc118904473 \h </w:instrText>
             </w:r>
             <w:r>
               <w:rPr>
@@ -2777,7 +2777,7 @@
               <w:lang w:val="en-AE" w:eastAsia="en-AE" w:bidi="ar-SA"/>
             </w:rPr>
           </w:pPr>
-          <w:hyperlink w:anchor="_Toc117836344" w:history="1">
+          <w:hyperlink w:anchor="_Toc118904474" w:history="1">
             <w:r>
               <w:rPr>
                 <w:rStyle w:val="Hyperlink"/>
@@ -2821,7 +2821,7 @@
                 <w:noProof/>
                 <w:webHidden/>
               </w:rPr>
-              <w:instrText xml:space="preserve"> PAGEREF _Toc117836344 \h </w:instrText>
+              <w:instrText xml:space="preserve"> PAGEREF _Toc118904474 \h </w:instrText>
             </w:r>
             <w:r>
               <w:rPr>
@@ -2865,7 +2865,7 @@
               <w:lang w:val="en-AE" w:eastAsia="en-AE" w:bidi="ar-SA"/>
             </w:rPr>
           </w:pPr>
-          <w:hyperlink w:anchor="_Toc117836345" w:history="1">
+          <w:hyperlink w:anchor="_Toc118904475" w:history="1">
             <w:r>
               <w:rPr>
                 <w:rStyle w:val="Hyperlink"/>
@@ -2909,7 +2909,7 @@
                 <w:noProof/>
                 <w:webHidden/>
               </w:rPr>
-              <w:instrText xml:space="preserve"> PAGEREF _Toc117836345 \h </w:instrText>
+              <w:instrText xml:space="preserve"> PAGEREF _Toc118904475 \h </w:instrText>
             </w:r>
             <w:r>
               <w:rPr>
@@ -2983,7 +2983,7 @@
           <w:rFonts w:asciiTheme="majorBidi" w:hAnsiTheme="majorBidi" w:cstheme="majorBidi"/>
         </w:rPr>
       </w:pPr>
-      <w:bookmarkStart w:id="2" w:name="_Toc117836321"/>
+      <w:bookmarkStart w:id="2" w:name="_Toc118904451"/>
       <w:r>
         <w:rPr>
           <w:rFonts w:asciiTheme="majorBidi" w:hAnsiTheme="majorBidi" w:cstheme="majorBidi"/>
@@ -3010,7 +3010,7 @@
         </w:rPr>
       </w:pPr>
       <w:bookmarkStart w:id="3" w:name="_Toc101427039"/>
-      <w:bookmarkStart w:id="4" w:name="_Toc117836322"/>
+      <w:bookmarkStart w:id="4" w:name="_Toc118904452"/>
       <w:r>
         <w:rPr>
           <w:rFonts w:asciiTheme="majorBidi" w:hAnsiTheme="majorBidi"/>
@@ -3140,7 +3140,7 @@
         </w:rPr>
       </w:pPr>
       <w:bookmarkStart w:id="5" w:name="_Toc101427040"/>
-      <w:bookmarkStart w:id="6" w:name="_Toc117836323"/>
+      <w:bookmarkStart w:id="6" w:name="_Toc118904453"/>
       <w:r>
         <w:rPr>
           <w:rFonts w:asciiTheme="majorBidi" w:hAnsiTheme="majorBidi"/>
@@ -3221,7 +3221,7 @@
         </w:rPr>
       </w:pPr>
       <w:bookmarkStart w:id="7" w:name="_Toc101427042"/>
-      <w:bookmarkStart w:id="8" w:name="_Toc117836324"/>
+      <w:bookmarkStart w:id="8" w:name="_Toc118904454"/>
       <w:r>
         <w:rPr>
           <w:rFonts w:asciiTheme="majorBidi" w:hAnsiTheme="majorBidi"/>
@@ -3290,7 +3290,7 @@
           <w:rFonts w:asciiTheme="majorBidi" w:hAnsiTheme="majorBidi"/>
         </w:rPr>
       </w:pPr>
-      <w:bookmarkStart w:id="9" w:name="_Toc117836325"/>
+      <w:bookmarkStart w:id="9" w:name="_Toc118904455"/>
       <w:r>
         <w:rPr>
           <w:rFonts w:asciiTheme="majorBidi" w:hAnsiTheme="majorBidi"/>
@@ -3519,7 +3519,7 @@
         </w:rPr>
       </w:pPr>
       <w:bookmarkStart w:id="10" w:name="_Toc101427043"/>
-      <w:bookmarkStart w:id="11" w:name="_Toc117836326"/>
+      <w:bookmarkStart w:id="11" w:name="_Toc118904456"/>
       <w:r>
         <w:rPr>
           <w:rFonts w:asciiTheme="majorBidi" w:hAnsiTheme="majorBidi"/>
@@ -3558,7 +3558,7 @@
         </w:rPr>
       </w:pPr>
       <w:bookmarkStart w:id="12" w:name="_Toc101427044"/>
-      <w:bookmarkStart w:id="13" w:name="_Toc117836327"/>
+      <w:bookmarkStart w:id="13" w:name="_Toc118904457"/>
       <w:r>
         <w:rPr>
           <w:rFonts w:asciiTheme="majorBidi" w:hAnsiTheme="majorBidi"/>
@@ -3738,7 +3738,7 @@
         </w:rPr>
       </w:pPr>
       <w:bookmarkStart w:id="14" w:name="_Toc101427045"/>
-      <w:bookmarkStart w:id="15" w:name="_Toc117836328"/>
+      <w:bookmarkStart w:id="15" w:name="_Toc118904458"/>
       <w:r>
         <w:rPr>
           <w:rFonts w:asciiTheme="majorBidi" w:hAnsiTheme="majorBidi" w:cstheme="majorBidi"/>
@@ -3750,11 +3750,321 @@
     </w:p>
     <w:p>
       <w:pPr>
-        <w:rPr>
-          <w:rFonts w:asciiTheme="majorBidi" w:hAnsiTheme="majorBidi" w:cstheme="majorBidi"/>
-        </w:rPr>
-      </w:pPr>
+        <w:pStyle w:val="Heading2"/>
+      </w:pPr>
+      <w:r>
+        <w:t>Use Case Distribution Table</w:t>
+      </w:r>
     </w:p>
+    <w:p/>
+    <w:tbl>
+      <w:tblPr>
+        <w:tblStyle w:val="TableGrid"/>
+        <w:tblW w:w="0" w:type="auto"/>
+        <w:tblBorders>
+          <w:top w:val="single" w:sz="18" w:space="0" w:color="auto"/>
+          <w:left w:val="single" w:sz="18" w:space="0" w:color="auto"/>
+          <w:bottom w:val="single" w:sz="18" w:space="0" w:color="auto"/>
+          <w:right w:val="single" w:sz="18" w:space="0" w:color="auto"/>
+          <w:insideH w:val="single" w:sz="6" w:space="0" w:color="auto"/>
+          <w:insideV w:val="single" w:sz="6" w:space="0" w:color="auto"/>
+        </w:tblBorders>
+        <w:tblLook w:val="04A0" w:firstRow="1" w:lastRow="0" w:firstColumn="1" w:lastColumn="0" w:noHBand="0" w:noVBand="1"/>
+      </w:tblPr>
+      <w:tblGrid>
+        <w:gridCol w:w="666"/>
+        <w:gridCol w:w="3119"/>
+        <w:gridCol w:w="5782"/>
+      </w:tblGrid>
+      <w:tr>
+        <w:tc>
+          <w:tcPr>
+            <w:tcW w:w="666" w:type="dxa"/>
+            <w:tcBorders>
+              <w:right w:val="single" w:sz="4" w:space="0" w:color="auto"/>
+            </w:tcBorders>
+          </w:tcPr>
+          <w:p>
+            <w:pPr>
+              <w:jc w:val="center"/>
+              <w:rPr>
+                <w:rFonts w:asciiTheme="majorBidi" w:hAnsiTheme="majorBidi" w:cstheme="majorBidi"/>
+                <w:b/>
+                <w:bCs/>
+                <w:sz w:val="28"/>
+                <w:szCs w:val="28"/>
+              </w:rPr>
+            </w:pPr>
+            <w:r>
+              <w:rPr>
+                <w:rFonts w:asciiTheme="majorBidi" w:hAnsiTheme="majorBidi" w:cstheme="majorBidi"/>
+                <w:b/>
+                <w:bCs/>
+                <w:sz w:val="28"/>
+                <w:szCs w:val="28"/>
+              </w:rPr>
+              <w:lastRenderedPageBreak/>
+              <w:t>ID</w:t>
+            </w:r>
+          </w:p>
+        </w:tc>
+        <w:tc>
+          <w:tcPr>
+            <w:tcW w:w="3119" w:type="dxa"/>
+            <w:tcBorders>
+              <w:left w:val="single" w:sz="4" w:space="0" w:color="auto"/>
+              <w:right w:val="single" w:sz="4" w:space="0" w:color="auto"/>
+            </w:tcBorders>
+          </w:tcPr>
+          <w:p>
+            <w:pPr>
+              <w:jc w:val="center"/>
+              <w:rPr>
+                <w:rFonts w:asciiTheme="majorBidi" w:hAnsiTheme="majorBidi" w:cstheme="majorBidi"/>
+                <w:b/>
+                <w:bCs/>
+                <w:sz w:val="28"/>
+                <w:szCs w:val="28"/>
+              </w:rPr>
+            </w:pPr>
+            <w:r>
+              <w:rPr>
+                <w:rFonts w:asciiTheme="majorBidi" w:hAnsiTheme="majorBidi" w:cstheme="majorBidi"/>
+                <w:b/>
+                <w:bCs/>
+                <w:sz w:val="28"/>
+                <w:szCs w:val="28"/>
+              </w:rPr>
+              <w:t>NAME</w:t>
+            </w:r>
+          </w:p>
+        </w:tc>
+        <w:tc>
+          <w:tcPr>
+            <w:tcW w:w="5782" w:type="dxa"/>
+            <w:tcBorders>
+              <w:left w:val="single" w:sz="4" w:space="0" w:color="auto"/>
+              <w:bottom w:val="single" w:sz="4" w:space="0" w:color="auto"/>
+            </w:tcBorders>
+          </w:tcPr>
+          <w:p>
+            <w:pPr>
+              <w:jc w:val="center"/>
+              <w:rPr>
+                <w:rFonts w:asciiTheme="majorBidi" w:hAnsiTheme="majorBidi" w:cstheme="majorBidi"/>
+                <w:b/>
+                <w:bCs/>
+                <w:sz w:val="28"/>
+                <w:szCs w:val="28"/>
+              </w:rPr>
+            </w:pPr>
+            <w:r>
+              <w:rPr>
+                <w:rFonts w:asciiTheme="majorBidi" w:hAnsiTheme="majorBidi" w:cstheme="majorBidi"/>
+                <w:b/>
+                <w:bCs/>
+                <w:sz w:val="28"/>
+                <w:szCs w:val="28"/>
+              </w:rPr>
+              <w:t>ASSIGNED USECASES</w:t>
+            </w:r>
+          </w:p>
+        </w:tc>
+      </w:tr>
+      <w:tr>
+        <w:tc>
+          <w:tcPr>
+            <w:tcW w:w="666" w:type="dxa"/>
+          </w:tcPr>
+          <w:p>
+            <w:pPr>
+              <w:jc w:val="center"/>
+              <w:rPr>
+                <w:rFonts w:asciiTheme="majorBidi" w:hAnsiTheme="majorBidi" w:cstheme="majorBidi"/>
+                <w:b/>
+                <w:bCs/>
+                <w:color w:val="548DD4" w:themeColor="text2" w:themeTint="99"/>
+                <w:sz w:val="24"/>
+                <w:szCs w:val="24"/>
+              </w:rPr>
+            </w:pPr>
+            <w:r>
+              <w:rPr>
+                <w:rFonts w:asciiTheme="majorBidi" w:hAnsiTheme="majorBidi" w:cstheme="majorBidi"/>
+                <w:b/>
+                <w:bCs/>
+                <w:color w:val="548DD4" w:themeColor="text2" w:themeTint="99"/>
+                <w:sz w:val="24"/>
+                <w:szCs w:val="24"/>
+              </w:rPr>
+              <w:t>1</w:t>
+            </w:r>
+          </w:p>
+        </w:tc>
+        <w:tc>
+          <w:tcPr>
+            <w:tcW w:w="3119" w:type="dxa"/>
+          </w:tcPr>
+          <w:p>
+            <w:pPr>
+              <w:jc w:val="center"/>
+              <w:rPr>
+                <w:rFonts w:asciiTheme="majorBidi" w:hAnsiTheme="majorBidi" w:cstheme="majorBidi"/>
+                <w:b/>
+                <w:bCs/>
+                <w:color w:val="548DD4" w:themeColor="text2" w:themeTint="99"/>
+                <w:sz w:val="24"/>
+                <w:szCs w:val="24"/>
+              </w:rPr>
+            </w:pPr>
+            <w:r>
+              <w:rPr>
+                <w:rFonts w:asciiTheme="majorBidi" w:hAnsiTheme="majorBidi" w:cstheme="majorBidi"/>
+                <w:b/>
+                <w:bCs/>
+                <w:color w:val="548DD4" w:themeColor="text2" w:themeTint="99"/>
+                <w:sz w:val="24"/>
+                <w:szCs w:val="24"/>
+              </w:rPr>
+              <w:t>Muhammad Saeed</w:t>
+            </w:r>
+          </w:p>
+        </w:tc>
+        <w:tc>
+          <w:tcPr>
+            <w:tcW w:w="5782" w:type="dxa"/>
+            <w:tcBorders>
+              <w:top w:val="single" w:sz="4" w:space="0" w:color="auto"/>
+            </w:tcBorders>
+          </w:tcPr>
+          <w:p>
+            <w:pPr>
+              <w:jc w:val="center"/>
+              <w:rPr>
+                <w:rFonts w:asciiTheme="majorBidi" w:hAnsiTheme="majorBidi" w:cstheme="majorBidi"/>
+                <w:b/>
+                <w:bCs/>
+                <w:color w:val="548DD4" w:themeColor="text2" w:themeTint="99"/>
+                <w:sz w:val="24"/>
+                <w:szCs w:val="24"/>
+              </w:rPr>
+            </w:pPr>
+            <w:r>
+              <w:rPr>
+                <w:rFonts w:asciiTheme="majorBidi" w:hAnsiTheme="majorBidi" w:cstheme="majorBidi"/>
+                <w:b/>
+                <w:bCs/>
+                <w:color w:val="548DD4" w:themeColor="text2" w:themeTint="99"/>
+                <w:sz w:val="24"/>
+                <w:szCs w:val="24"/>
+              </w:rPr>
+              <w:t>Login</w:t>
+            </w:r>
+          </w:p>
+        </w:tc>
+      </w:tr>
+      <w:tr>
+        <w:tc>
+          <w:tcPr>
+            <w:tcW w:w="666" w:type="dxa"/>
+          </w:tcPr>
+          <w:p/>
+        </w:tc>
+        <w:tc>
+          <w:tcPr>
+            <w:tcW w:w="3119" w:type="dxa"/>
+          </w:tcPr>
+          <w:p/>
+        </w:tc>
+        <w:tc>
+          <w:tcPr>
+            <w:tcW w:w="5782" w:type="dxa"/>
+          </w:tcPr>
+          <w:p/>
+        </w:tc>
+      </w:tr>
+      <w:tr>
+        <w:tc>
+          <w:tcPr>
+            <w:tcW w:w="666" w:type="dxa"/>
+          </w:tcPr>
+          <w:p/>
+        </w:tc>
+        <w:tc>
+          <w:tcPr>
+            <w:tcW w:w="3119" w:type="dxa"/>
+          </w:tcPr>
+          <w:p/>
+        </w:tc>
+        <w:tc>
+          <w:tcPr>
+            <w:tcW w:w="5782" w:type="dxa"/>
+          </w:tcPr>
+          <w:p/>
+        </w:tc>
+      </w:tr>
+      <w:tr>
+        <w:tc>
+          <w:tcPr>
+            <w:tcW w:w="666" w:type="dxa"/>
+          </w:tcPr>
+          <w:p/>
+        </w:tc>
+        <w:tc>
+          <w:tcPr>
+            <w:tcW w:w="3119" w:type="dxa"/>
+          </w:tcPr>
+          <w:p/>
+        </w:tc>
+        <w:tc>
+          <w:tcPr>
+            <w:tcW w:w="5782" w:type="dxa"/>
+          </w:tcPr>
+          <w:p/>
+        </w:tc>
+      </w:tr>
+      <w:tr>
+        <w:tc>
+          <w:tcPr>
+            <w:tcW w:w="666" w:type="dxa"/>
+          </w:tcPr>
+          <w:p/>
+        </w:tc>
+        <w:tc>
+          <w:tcPr>
+            <w:tcW w:w="3119" w:type="dxa"/>
+          </w:tcPr>
+          <w:p/>
+        </w:tc>
+        <w:tc>
+          <w:tcPr>
+            <w:tcW w:w="5782" w:type="dxa"/>
+          </w:tcPr>
+          <w:p/>
+        </w:tc>
+      </w:tr>
+      <w:tr>
+        <w:tc>
+          <w:tcPr>
+            <w:tcW w:w="666" w:type="dxa"/>
+          </w:tcPr>
+          <w:p/>
+        </w:tc>
+        <w:tc>
+          <w:tcPr>
+            <w:tcW w:w="3119" w:type="dxa"/>
+          </w:tcPr>
+          <w:p/>
+        </w:tc>
+        <w:tc>
+          <w:tcPr>
+            <w:tcW w:w="5782" w:type="dxa"/>
+          </w:tcPr>
+          <w:p/>
+        </w:tc>
+      </w:tr>
+    </w:tbl>
+    <w:p/>
     <w:p>
       <w:pPr>
         <w:pStyle w:val="Heading2"/>
@@ -3763,7 +4073,7 @@
         </w:rPr>
       </w:pPr>
       <w:bookmarkStart w:id="16" w:name="_Toc101427046"/>
-      <w:bookmarkStart w:id="17" w:name="_Toc117836329"/>
+      <w:bookmarkStart w:id="17" w:name="_Toc118904459"/>
       <w:r>
         <w:rPr>
           <w:rFonts w:asciiTheme="majorBidi" w:hAnsiTheme="majorBidi"/>
@@ -3776,13 +4086,62 @@
     </w:p>
     <w:p>
       <w:pPr>
+        <w:rPr>
+          <w:b/>
+          <w:bCs/>
+        </w:rPr>
+      </w:pPr>
+      <w:r>
+        <w:rPr>
+          <w:b/>
+          <w:bCs/>
+        </w:rPr>
+        <w:drawing>
+          <wp:inline distT="0" distB="0" distL="0" distR="0" wp14:anchorId="288CCC80" wp14:editId="53135379">
+            <wp:extent cx="5943600" cy="5441315"/>
+            <wp:effectExtent l="0" t="0" r="0" b="0"/>
+            <wp:docPr id="1" name="Picture 1" descr="Diagram&#10;&#10;Description automatically generated"/>
+            <wp:cNvGraphicFramePr>
+              <a:graphicFrameLocks xmlns:a="http://schemas.openxmlformats.org/drawingml/2006/main" noChangeAspect="1"/>
+            </wp:cNvGraphicFramePr>
+            <a:graphic xmlns:a="http://schemas.openxmlformats.org/drawingml/2006/main">
+              <a:graphicData uri="http://schemas.openxmlformats.org/drawingml/2006/picture">
+                <pic:pic xmlns:pic="http://schemas.openxmlformats.org/drawingml/2006/picture">
+                  <pic:nvPicPr>
+                    <pic:cNvPr id="1" name="Picture 1" descr="Diagram&#10;&#10;Description automatically generated"/>
+                    <pic:cNvPicPr/>
+                  </pic:nvPicPr>
+                  <pic:blipFill>
+                    <a:blip r:embed="rId9"/>
+                    <a:stretch>
+                      <a:fillRect/>
+                    </a:stretch>
+                  </pic:blipFill>
+                  <pic:spPr>
+                    <a:xfrm>
+                      <a:off x="0" y="0"/>
+                      <a:ext cx="5943600" cy="5441315"/>
+                    </a:xfrm>
+                    <a:prstGeom prst="rect">
+                      <a:avLst/>
+                    </a:prstGeom>
+                  </pic:spPr>
+                </pic:pic>
+              </a:graphicData>
+            </a:graphic>
+          </wp:inline>
+        </w:drawing>
+      </w:r>
+    </w:p>
+    <w:p>
+      <w:pPr>
         <w:pStyle w:val="Heading2"/>
         <w:rPr>
           <w:rFonts w:asciiTheme="majorBidi" w:hAnsiTheme="majorBidi"/>
         </w:rPr>
       </w:pPr>
       <w:bookmarkStart w:id="18" w:name="_Toc101427047"/>
-      <w:bookmarkStart w:id="19" w:name="_Toc117836330"/>
+      <w:bookmarkStart w:id="19" w:name="_Toc118904460"/>
       <w:r>
         <w:rPr>
           <w:rFonts w:asciiTheme="majorBidi" w:hAnsiTheme="majorBidi"/>
@@ -3800,7 +4159,7 @@
         </w:rPr>
       </w:pPr>
       <w:bookmarkStart w:id="20" w:name="_Toc101427048"/>
-      <w:bookmarkStart w:id="21" w:name="_Toc117836331"/>
+      <w:bookmarkStart w:id="21" w:name="_Toc118904461"/>
       <w:r>
         <w:rPr>
           <w:rFonts w:asciiTheme="majorBidi" w:hAnsiTheme="majorBidi"/>
@@ -3878,7 +4237,7 @@
       <w:pPr>
         <w:rPr>
           <w:rFonts w:asciiTheme="majorBidi" w:eastAsia="Times New Roman" w:hAnsiTheme="majorBidi" w:cstheme="majorBidi"/>
-          <w:color w:val="548DD4" w:themeColor="text2" w:themeTint="99"/>
+          <w:color w:val="000000" w:themeColor="text1"/>
           <w:sz w:val="24"/>
           <w:szCs w:val="24"/>
           <w:lang w:eastAsia="en-AE"/>
@@ -3887,112 +4246,32 @@
       <w:r>
         <w:rPr>
           <w:rFonts w:asciiTheme="majorBidi" w:eastAsia="Times New Roman" w:hAnsiTheme="majorBidi" w:cstheme="majorBidi"/>
-          <w:color w:val="548DD4" w:themeColor="text2" w:themeTint="99"/>
+          <w:color w:val="000000" w:themeColor="text1"/>
           <w:sz w:val="24"/>
           <w:szCs w:val="24"/>
           <w:lang w:eastAsia="en-AE"/>
         </w:rPr>
-        <w:t>A user wants to interact with the system.</w:t>
+        <w:t xml:space="preserve">A user wants to interact with the system. The system prompts for username and password and user will enters his/her name and password. The system will </w:t>
       </w:r>
       <w:r>
         <w:rPr>
           <w:rFonts w:asciiTheme="majorBidi" w:eastAsia="Times New Roman" w:hAnsiTheme="majorBidi" w:cstheme="majorBidi"/>
-          <w:color w:val="548DD4" w:themeColor="text2" w:themeTint="99"/>
+          <w:color w:val="000000" w:themeColor="text1"/>
           <w:sz w:val="24"/>
           <w:szCs w:val="24"/>
           <w:lang w:eastAsia="en-AE"/>
         </w:rPr>
-        <w:t xml:space="preserve"> The system prompts for username and password</w:t>
+        <w:t>validate</w:t>
       </w:r>
       <w:r>
         <w:rPr>
           <w:rFonts w:asciiTheme="majorBidi" w:eastAsia="Times New Roman" w:hAnsiTheme="majorBidi" w:cstheme="majorBidi"/>
-          <w:color w:val="548DD4" w:themeColor="text2" w:themeTint="99"/>
+          <w:color w:val="000000" w:themeColor="text1"/>
           <w:sz w:val="24"/>
           <w:szCs w:val="24"/>
           <w:lang w:eastAsia="en-AE"/>
         </w:rPr>
-        <w:t xml:space="preserve"> and user will </w:t>
-      </w:r>
-      <w:r>
-        <w:rPr>
-          <w:rFonts w:asciiTheme="majorBidi" w:eastAsia="Times New Roman" w:hAnsiTheme="majorBidi" w:cstheme="majorBidi"/>
-          <w:color w:val="548DD4" w:themeColor="text2" w:themeTint="99"/>
-          <w:sz w:val="24"/>
-          <w:szCs w:val="24"/>
-          <w:lang w:eastAsia="en-AE"/>
-        </w:rPr>
-        <w:t xml:space="preserve">enters his/her name and password. The system </w:t>
-      </w:r>
-      <w:r>
-        <w:rPr>
-          <w:rFonts w:asciiTheme="majorBidi" w:eastAsia="Times New Roman" w:hAnsiTheme="majorBidi" w:cstheme="majorBidi"/>
-          <w:color w:val="548DD4" w:themeColor="text2" w:themeTint="99"/>
-          <w:sz w:val="24"/>
-          <w:szCs w:val="24"/>
-          <w:lang w:eastAsia="en-AE"/>
-        </w:rPr>
-        <w:t xml:space="preserve">will </w:t>
-      </w:r>
-      <w:r>
-        <w:rPr>
-          <w:rFonts w:asciiTheme="majorBidi" w:eastAsia="Times New Roman" w:hAnsiTheme="majorBidi" w:cstheme="majorBidi"/>
-          <w:color w:val="548DD4" w:themeColor="text2" w:themeTint="99"/>
-          <w:sz w:val="24"/>
-          <w:szCs w:val="24"/>
-          <w:lang w:eastAsia="en-AE"/>
-        </w:rPr>
-        <w:t>validate</w:t>
-      </w:r>
-      <w:r>
-        <w:rPr>
-          <w:rFonts w:asciiTheme="majorBidi" w:eastAsia="Times New Roman" w:hAnsiTheme="majorBidi" w:cstheme="majorBidi"/>
-          <w:color w:val="548DD4" w:themeColor="text2" w:themeTint="99"/>
-          <w:sz w:val="24"/>
-          <w:szCs w:val="24"/>
-          <w:lang w:eastAsia="en-AE"/>
-        </w:rPr>
-        <w:t xml:space="preserve"> the entered name and password and logs the </w:t>
-      </w:r>
-      <w:r>
-        <w:rPr>
-          <w:rFonts w:asciiTheme="majorBidi" w:eastAsia="Times New Roman" w:hAnsiTheme="majorBidi" w:cstheme="majorBidi"/>
-          <w:color w:val="548DD4" w:themeColor="text2" w:themeTint="99"/>
-          <w:sz w:val="24"/>
-          <w:szCs w:val="24"/>
-          <w:lang w:eastAsia="en-AE"/>
-        </w:rPr>
-        <w:t>user</w:t>
-      </w:r>
-      <w:r>
-        <w:rPr>
-          <w:rFonts w:asciiTheme="majorBidi" w:eastAsia="Times New Roman" w:hAnsiTheme="majorBidi" w:cstheme="majorBidi"/>
-          <w:color w:val="548DD4" w:themeColor="text2" w:themeTint="99"/>
-          <w:sz w:val="24"/>
-          <w:szCs w:val="24"/>
-          <w:lang w:eastAsia="en-AE"/>
-        </w:rPr>
-        <w:t xml:space="preserve"> int</w:t>
-      </w:r>
-      <w:r>
-        <w:rPr>
-          <w:rFonts w:asciiTheme="majorBidi" w:eastAsia="Times New Roman" w:hAnsiTheme="majorBidi" w:cstheme="majorBidi"/>
-          <w:color w:val="548DD4" w:themeColor="text2" w:themeTint="99"/>
-          <w:sz w:val="24"/>
-          <w:szCs w:val="24"/>
-          <w:lang w:eastAsia="en-AE"/>
-        </w:rPr>
-        <w:t xml:space="preserve">o </w:t>
-      </w:r>
-      <w:r>
-        <w:rPr>
-          <w:rFonts w:asciiTheme="majorBidi" w:eastAsia="Times New Roman" w:hAnsiTheme="majorBidi" w:cstheme="majorBidi"/>
-          <w:color w:val="548DD4" w:themeColor="text2" w:themeTint="99"/>
-          <w:sz w:val="24"/>
-          <w:szCs w:val="24"/>
-          <w:lang w:eastAsia="en-AE"/>
-        </w:rPr>
-        <w:t>the system</w:t>
+        <w:t xml:space="preserve"> the entered name and password and logs the user into the system</w:t>
       </w:r>
     </w:p>
     <w:p/>
@@ -4003,7 +4282,7 @@
           <w:rFonts w:asciiTheme="majorBidi" w:hAnsiTheme="majorBidi"/>
         </w:rPr>
       </w:pPr>
-      <w:bookmarkStart w:id="23" w:name="_Toc117836332"/>
+      <w:bookmarkStart w:id="23" w:name="_Toc118904462"/>
       <w:proofErr w:type="spellStart"/>
       <w:r>
         <w:rPr>
@@ -4127,22 +4406,30 @@
           <w:sz w:val="24"/>
           <w:szCs w:val="24"/>
         </w:rPr>
-        <w:t xml:space="preserve"> ca check that against which they will upload the file. The section set due date is used by teacher inside which they set due date for the specified task and that includes other status like, pending, close, submitted and not submitted. Meanwhile, the appearance of these status </w:t>
-      </w:r>
-      <w:proofErr w:type="gramStart"/>
+        <w:t xml:space="preserve"> ca check that against which they will upload the file. The section set due date is used by teacher inside which they set due date for the specified task and </w:t>
+      </w:r>
       <w:r>
         <w:rPr>
           <w:sz w:val="24"/>
           <w:szCs w:val="24"/>
         </w:rPr>
-        <w:t>depend</w:t>
-      </w:r>
-      <w:proofErr w:type="gramEnd"/>
+        <w:lastRenderedPageBreak/>
+        <w:t xml:space="preserve">that includes other status like, pending, close, submitted and not submitted. Meanwhile, the appearance of these status </w:t>
+      </w:r>
+      <w:proofErr w:type="gramStart"/>
       <w:r>
         <w:rPr>
           <w:sz w:val="24"/>
           <w:szCs w:val="24"/>
         </w:rPr>
+        <w:t>depend</w:t>
+      </w:r>
+      <w:proofErr w:type="gramEnd"/>
+      <w:r>
+        <w:rPr>
+          <w:sz w:val="24"/>
+          <w:szCs w:val="24"/>
+        </w:rPr>
         <w:t xml:space="preserve"> on due date.</w:t>
       </w:r>
     </w:p>
@@ -4160,7 +4447,7 @@
           <w:rFonts w:asciiTheme="majorBidi" w:hAnsiTheme="majorBidi"/>
         </w:rPr>
       </w:pPr>
-      <w:bookmarkStart w:id="24" w:name="_Toc117836333"/>
+      <w:bookmarkStart w:id="24" w:name="_Toc118904463"/>
       <w:r>
         <w:rPr>
           <w:rFonts w:asciiTheme="majorBidi" w:hAnsiTheme="majorBidi"/>
@@ -4285,7 +4572,7 @@
           <w:rFonts w:asciiTheme="majorBidi" w:hAnsiTheme="majorBidi"/>
         </w:rPr>
       </w:pPr>
-      <w:bookmarkStart w:id="25" w:name="_Toc117836334"/>
+      <w:bookmarkStart w:id="25" w:name="_Toc118904464"/>
       <w:proofErr w:type="spellStart"/>
       <w:r>
         <w:rPr>
@@ -4407,7 +4694,7 @@
           <w:rFonts w:asciiTheme="majorBidi" w:hAnsiTheme="majorBidi"/>
         </w:rPr>
       </w:pPr>
-      <w:bookmarkStart w:id="26" w:name="_Toc117836335"/>
+      <w:bookmarkStart w:id="26" w:name="_Toc118904465"/>
       <w:proofErr w:type="spellStart"/>
       <w:r>
         <w:rPr>
@@ -4520,12 +4807,11 @@
           <w:rFonts w:asciiTheme="majorBidi" w:hAnsiTheme="majorBidi"/>
         </w:rPr>
       </w:pPr>
-      <w:bookmarkStart w:id="27" w:name="_Toc117836336"/>
-      <w:r>
-        <w:rPr>
-          <w:rFonts w:asciiTheme="majorBidi" w:hAnsiTheme="majorBidi"/>
-        </w:rPr>
-        <w:lastRenderedPageBreak/>
+      <w:bookmarkStart w:id="27" w:name="_Toc118904466"/>
+      <w:r>
+        <w:rPr>
+          <w:rFonts w:asciiTheme="majorBidi" w:hAnsiTheme="majorBidi"/>
+        </w:rPr>
         <w:t>Muhammad Ali Zain</w:t>
       </w:r>
       <w:r>
@@ -4614,7 +4900,7 @@
           <w:lang w:val="en-AE"/>
         </w:rPr>
       </w:pPr>
-      <w:bookmarkStart w:id="28" w:name="_Toc117836337"/>
+      <w:bookmarkStart w:id="28" w:name="_Toc118904467"/>
       <w:r>
         <w:rPr>
           <w:rFonts w:asciiTheme="majorBidi" w:hAnsiTheme="majorBidi"/>
@@ -4735,7 +5021,7 @@
           <w:rFonts w:asciiTheme="majorBidi" w:hAnsiTheme="majorBidi"/>
         </w:rPr>
       </w:pPr>
-      <w:bookmarkStart w:id="29" w:name="_Toc117836338"/>
+      <w:bookmarkStart w:id="29" w:name="_Toc118904468"/>
       <w:r>
         <w:rPr>
           <w:rFonts w:asciiTheme="majorBidi" w:hAnsiTheme="majorBidi"/>
@@ -4754,7 +5040,7 @@
         </w:rPr>
       </w:pPr>
       <w:bookmarkStart w:id="30" w:name="_Toc101427050"/>
-      <w:bookmarkStart w:id="31" w:name="_Toc117836339"/>
+      <w:bookmarkStart w:id="31" w:name="_Toc118904469"/>
       <w:r>
         <w:rPr>
           <w:rFonts w:asciiTheme="majorBidi" w:hAnsiTheme="majorBidi"/>
@@ -5739,7 +6025,7 @@
           <w:rFonts w:asciiTheme="majorBidi" w:hAnsiTheme="majorBidi"/>
         </w:rPr>
       </w:pPr>
-      <w:bookmarkStart w:id="33" w:name="_Toc117836340"/>
+      <w:bookmarkStart w:id="33" w:name="_Toc118904470"/>
       <w:r>
         <w:rPr>
           <w:rFonts w:asciiTheme="majorBidi" w:hAnsiTheme="majorBidi"/>
@@ -6418,7 +6704,7 @@
                     <pic:cNvPicPr/>
                   </pic:nvPicPr>
                   <pic:blipFill>
-                    <a:blip r:embed="rId9"/>
+                    <a:blip r:embed="rId10"/>
                     <a:stretch>
                       <a:fillRect/>
                     </a:stretch>
@@ -6467,7 +6753,7 @@
                     <pic:cNvPicPr/>
                   </pic:nvPicPr>
                   <pic:blipFill>
-                    <a:blip r:embed="rId10"/>
+                    <a:blip r:embed="rId11"/>
                     <a:stretch>
                       <a:fillRect/>
                     </a:stretch>
@@ -6495,7 +6781,7 @@
           <w:rFonts w:asciiTheme="majorBidi" w:hAnsiTheme="majorBidi"/>
         </w:rPr>
       </w:pPr>
-      <w:bookmarkStart w:id="34" w:name="_Toc117836341"/>
+      <w:bookmarkStart w:id="34" w:name="_Toc118904471"/>
       <w:proofErr w:type="spellStart"/>
       <w:r>
         <w:rPr>
@@ -7674,7 +7960,7 @@
                     <pic:cNvPicPr/>
                   </pic:nvPicPr>
                   <pic:blipFill rotWithShape="1">
-                    <a:blip r:embed="rId11"/>
+                    <a:blip r:embed="rId12"/>
                     <a:srcRect l="8462" t="22906" r="4102" b="11453"/>
                     <a:stretch/>
                   </pic:blipFill>
@@ -7720,7 +8006,7 @@
           <w:lang w:val="de-DE"/>
         </w:rPr>
       </w:pPr>
-      <w:bookmarkStart w:id="35" w:name="_Toc117836342"/>
+      <w:bookmarkStart w:id="35" w:name="_Toc118904472"/>
       <w:r>
         <w:rPr>
           <w:rFonts w:asciiTheme="majorBidi" w:hAnsiTheme="majorBidi"/>
@@ -8701,7 +8987,7 @@
           <w:rFonts w:asciiTheme="majorBidi" w:hAnsiTheme="majorBidi"/>
         </w:rPr>
       </w:pPr>
-      <w:bookmarkStart w:id="36" w:name="_Toc117836343"/>
+      <w:bookmarkStart w:id="36" w:name="_Toc118904473"/>
       <w:proofErr w:type="spellStart"/>
       <w:r>
         <w:rPr>
@@ -8836,7 +9122,7 @@
           <w:rFonts w:asciiTheme="majorBidi" w:hAnsiTheme="majorBidi"/>
         </w:rPr>
       </w:pPr>
-      <w:bookmarkStart w:id="37" w:name="_Toc117836344"/>
+      <w:bookmarkStart w:id="37" w:name="_Toc118904474"/>
       <w:r>
         <w:rPr>
           <w:rFonts w:asciiTheme="majorBidi" w:hAnsiTheme="majorBidi"/>
@@ -8971,7 +9257,7 @@
           <w:rFonts w:asciiTheme="majorBidi" w:hAnsiTheme="majorBidi"/>
         </w:rPr>
       </w:pPr>
-      <w:bookmarkStart w:id="38" w:name="_Toc117836345"/>
+      <w:bookmarkStart w:id="38" w:name="_Toc118904475"/>
       <w:proofErr w:type="spellStart"/>
       <w:r>
         <w:rPr>

</xml_diff>